<commit_message>
Continuation du rapport puis comparaison 06.02.24
</commit_message>
<xml_diff>
--- a/Doc/M-PROJ-Rapport-ESZ.docx
+++ b/Doc/M-PROJ-Rapport-ESZ.docx
@@ -4235,92 +4235,106 @@
       <w:bookmarkEnd w:id="18"/>
     </w:p>
     <w:p>
-      <w:pPr>
-        <w:pStyle w:val="Informations"/>
-      </w:pPr>
-      <w:r>
-        <w:t xml:space="preserve">Ce paragraphe présente </w:t>
-      </w:r>
-      <w:r>
-        <w:t xml:space="preserve">tout d’abord </w:t>
-      </w:r>
-      <w:r>
-        <w:t>le</w:t>
-      </w:r>
-      <w:r>
-        <w:t>s</w:t>
-      </w:r>
+      <w:r>
+        <w:t>Le projet se déroulera du 19.02.2024 au 15.03.2024. Pendant cette période, il y aura une pause (Vacances : Relâche) du 10.02.2024 au 18.02.2024. L'équipe pourra travailler sur le projet deux périodes (2 x 45 min = 1h30 min) par semaine pendant quatre semaines.</w:t>
+      </w:r>
+    </w:p>
+    <w:p>
       <w:r>
         <w:t xml:space="preserve"> </w:t>
       </w:r>
-      <w:r>
-        <w:t xml:space="preserve">éléments de </w:t>
-      </w:r>
-      <w:r>
-        <w:t>p</w:t>
-      </w:r>
-      <w:r>
-        <w:t>lanning</w:t>
-      </w:r>
-      <w:r>
-        <w:t xml:space="preserve"> connus dès le départ</w:t>
-      </w:r>
-    </w:p>
-    <w:p>
-      <w:pPr>
-        <w:pStyle w:val="Informations"/>
+    </w:p>
+    <w:p>
+      <w:r>
+        <w:t>Les sprints sont organisés selon les étages et la difficulté de leur construction. Nous les avons classés de cette façon :</w:t>
+      </w:r>
+    </w:p>
+    <w:p>
+      <w:pPr>
+        <w:pStyle w:val="Paragraphedeliste"/>
         <w:numPr>
           <w:ilvl w:val="0"/>
-          <w:numId w:val="5"/>
+          <w:numId w:val="10"/>
         </w:numPr>
       </w:pPr>
       <w:r>
-        <w:t>D</w:t>
-      </w:r>
-      <w:r>
-        <w:t>ate de début</w:t>
-      </w:r>
-    </w:p>
-    <w:p>
-      <w:pPr>
-        <w:pStyle w:val="Informations"/>
+        <w:t xml:space="preserve">Sprint n°2 : Il est prévu de construire la base de l'hôtel, c'est-à-dire les murs, la porte principale et de commencer à construire le rez-de-chaussée. Date du Sprint </w:t>
+      </w:r>
+      <w:proofErr w:type="spellStart"/>
+      <w:r>
+        <w:t>Review</w:t>
+      </w:r>
+      <w:proofErr w:type="spellEnd"/>
+      <w:r>
+        <w:t xml:space="preserve">: </w:t>
+      </w:r>
+      <w:bookmarkStart w:id="19" w:name="_GoBack"/>
+      <w:bookmarkEnd w:id="19"/>
+      <w:r>
+        <w:t>26.02.2024</w:t>
+      </w:r>
+    </w:p>
+    <w:p>
+      <w:pPr>
+        <w:pStyle w:val="Paragraphedeliste"/>
         <w:numPr>
           <w:ilvl w:val="0"/>
-          <w:numId w:val="5"/>
+          <w:numId w:val="10"/>
         </w:numPr>
       </w:pPr>
       <w:r>
-        <w:t>D</w:t>
-      </w:r>
-      <w:r>
-        <w:t>ate de fin</w:t>
-      </w:r>
-    </w:p>
-    <w:p>
-      <w:pPr>
-        <w:pStyle w:val="Informations"/>
+        <w:t xml:space="preserve">Sprint n°3 : Il est prévu de finir la construction du rez-de-chaussée pendant ce sprint et, si possible, de commencer la construction du premier étage. Date du Sprint </w:t>
+      </w:r>
+      <w:proofErr w:type="spellStart"/>
+      <w:r>
+        <w:t>Review</w:t>
+      </w:r>
+      <w:proofErr w:type="spellEnd"/>
+      <w:r>
+        <w:t>: 27.02.2024</w:t>
+      </w:r>
+    </w:p>
+    <w:p>
+      <w:pPr>
+        <w:pStyle w:val="Paragraphedeliste"/>
         <w:numPr>
           <w:ilvl w:val="0"/>
-          <w:numId w:val="5"/>
+          <w:numId w:val="10"/>
         </w:numPr>
       </w:pPr>
       <w:r>
-        <w:t>V</w:t>
-      </w:r>
-      <w:r>
-        <w:t>acances et congés</w:t>
-      </w:r>
-    </w:p>
-    <w:p>
-      <w:pPr>
-        <w:pStyle w:val="Informations"/>
+        <w:t xml:space="preserve">Sprint n°4 : Il est prévu de finir la construction du premier étage pendant ce sprint et, si possible, de commencer la construction des étages qui contiennent toutes les chambres. Date du Sprint </w:t>
+      </w:r>
+      <w:proofErr w:type="spellStart"/>
+      <w:r>
+        <w:t>Review</w:t>
+      </w:r>
+      <w:proofErr w:type="spellEnd"/>
+      <w:r>
+        <w:t xml:space="preserve"> : 05.03.2024</w:t>
+      </w:r>
+    </w:p>
+    <w:p>
+      <w:pPr>
+        <w:pStyle w:val="Paragraphedeliste"/>
         <w:numPr>
           <w:ilvl w:val="0"/>
-          <w:numId w:val="5"/>
+          <w:numId w:val="10"/>
         </w:numPr>
       </w:pPr>
       <w:r>
-        <w:t>Nombre d’heures par semaine dédiées au projet</w:t>
+        <w:t xml:space="preserve">Sprint n°5 : Pendant ce sprint, il est prévu de terminer le bâtiment avec la construction des étages de chambres. Date du Sprint </w:t>
+      </w:r>
+      <w:proofErr w:type="spellStart"/>
+      <w:r>
+        <w:t>Review</w:t>
+      </w:r>
+      <w:proofErr w:type="spellEnd"/>
+      <w:r>
+        <w:t>: 12.03.2024</w:t>
+      </w:r>
+      <w:r>
+        <w:br w:type="page"/>
       </w:r>
     </w:p>
     <w:p>
@@ -4330,81 +4344,28 @@
     </w:p>
     <w:p>
       <w:pPr>
-        <w:pStyle w:val="Informations"/>
-      </w:pPr>
-      <w:r>
-        <w:t>On propose ensuite une découpe en sprints. Pour chaque sprint, on spécifie :</w:t>
-      </w:r>
-    </w:p>
-    <w:p>
-      <w:pPr>
-        <w:pStyle w:val="Informations"/>
-        <w:numPr>
-          <w:ilvl w:val="0"/>
-          <w:numId w:val="6"/>
-        </w:numPr>
-      </w:pPr>
-      <w:r>
-        <w:t>Le but du sprint</w:t>
-      </w:r>
-    </w:p>
-    <w:p>
-      <w:pPr>
-        <w:pStyle w:val="Informations"/>
-        <w:numPr>
-          <w:ilvl w:val="0"/>
-          <w:numId w:val="6"/>
-        </w:numPr>
-      </w:pPr>
-      <w:r>
-        <w:t xml:space="preserve">La date/heure de la sprint </w:t>
-      </w:r>
-      <w:proofErr w:type="spellStart"/>
-      <w:r>
-        <w:t>review</w:t>
-      </w:r>
-      <w:proofErr w:type="spellEnd"/>
-    </w:p>
-    <w:p>
-      <w:pPr>
-        <w:rPr>
-          <w:color w:val="548DD4" w:themeColor="text2" w:themeTint="99"/>
-          <w:sz w:val="16"/>
-        </w:rPr>
-      </w:pPr>
-      <w:r>
-        <w:br w:type="page"/>
-      </w:r>
-    </w:p>
-    <w:p>
-      <w:pPr>
-        <w:pStyle w:val="Informations"/>
-      </w:pPr>
-    </w:p>
-    <w:p>
-      <w:pPr>
         <w:pStyle w:val="Titre1"/>
       </w:pPr>
-      <w:bookmarkStart w:id="19" w:name="_Toc532179957"/>
-      <w:bookmarkStart w:id="20" w:name="_Toc165969641"/>
-      <w:bookmarkStart w:id="21" w:name="_Toc128323767"/>
+      <w:bookmarkStart w:id="20" w:name="_Toc532179957"/>
+      <w:bookmarkStart w:id="21" w:name="_Toc165969641"/>
+      <w:bookmarkStart w:id="22" w:name="_Toc128323767"/>
       <w:r>
         <w:t>Analyse</w:t>
       </w:r>
-      <w:bookmarkEnd w:id="19"/>
       <w:bookmarkEnd w:id="20"/>
+      <w:bookmarkEnd w:id="21"/>
       <w:r>
         <w:t xml:space="preserve"> fonctionnelle</w:t>
       </w:r>
-      <w:bookmarkEnd w:id="21"/>
+      <w:bookmarkEnd w:id="22"/>
     </w:p>
     <w:p/>
     <w:p>
       <w:pPr>
         <w:pStyle w:val="Titre3"/>
       </w:pPr>
-      <w:bookmarkStart w:id="22" w:name="_Toc532179959"/>
-      <w:bookmarkStart w:id="23" w:name="_Toc165969643"/>
+      <w:bookmarkStart w:id="23" w:name="_Toc532179959"/>
+      <w:bookmarkStart w:id="24" w:name="_Toc165969643"/>
       <w:r>
         <w:t>Cuisine</w:t>
       </w:r>
@@ -4424,7 +4385,7 @@
           <w:left w:w="10" w:type="dxa"/>
           <w:right w:w="10" w:type="dxa"/>
         </w:tblCellMar>
-        <w:tblLook w:val="04A0" w:firstRow="1" w:lastRow="0" w:firstColumn="1" w:lastColumn="0" w:noHBand="0" w:noVBand="1"/>
+        <w:tblLook w:val="0000" w:firstRow="0" w:lastRow="0" w:firstColumn="0" w:lastColumn="0" w:noHBand="0" w:noVBand="0"/>
       </w:tblPr>
       <w:tblGrid>
         <w:gridCol w:w="9060"/>
@@ -4481,11 +4442,11 @@
                 <w:left w:w="10" w:type="dxa"/>
                 <w:right w:w="10" w:type="dxa"/>
               </w:tblCellMar>
-              <w:tblLook w:val="04A0" w:firstRow="1" w:lastRow="0" w:firstColumn="1" w:lastColumn="0" w:noHBand="0" w:noVBand="1"/>
+              <w:tblLook w:val="0000" w:firstRow="0" w:lastRow="0" w:firstColumn="0" w:lastColumn="0" w:noHBand="0" w:noVBand="0"/>
             </w:tblPr>
             <w:tblGrid>
-              <w:gridCol w:w="1602"/>
-              <w:gridCol w:w="7438"/>
+              <w:gridCol w:w="1552"/>
+              <w:gridCol w:w="7488"/>
             </w:tblGrid>
             <w:tr>
               <w:tblPrEx>
@@ -4510,7 +4471,7 @@
                 </w:tcPr>
                 <w:p>
                   <w:r>
-                    <w:t>Quand je rentre dans la cuisine, sur le mur à ma gauche, Il y a un interrupteur pour la lumière</w:t>
+                    <w:t>Quand je rentre dans la cuisine, sur le mur à ma gauche, Il y a un interrupteur pour la lumière de la cuisine</w:t>
                   </w:r>
                 </w:p>
               </w:tc>
@@ -4538,7 +4499,7 @@
                 </w:tcPr>
                 <w:p>
                   <w:r>
-                    <w:t>Dans toute la pièce Il y a des plans de travail dispersés à environ 1m50 les uns des autres</w:t>
+                    <w:t>Dans toute la pièce Il y a des plans de travaille collés au mur sauf où il y a une porte, il y en a aussi un au milieu de la cuisine.</w:t>
                   </w:r>
                 </w:p>
               </w:tc>
@@ -4566,7 +4527,7 @@
                 </w:tcPr>
                 <w:p>
                   <w:r>
-                    <w:t>Collé à chaque plan de travail Il y a un plan de cuisson à 4 plaques à induction</w:t>
+                    <w:t>Collé à chaque plan de travail Il y a un plan de cuisson à 4 plaques à gaz</w:t>
                   </w:r>
                 </w:p>
               </w:tc>
@@ -4622,7 +4583,7 @@
                 </w:tcPr>
                 <w:p>
                   <w:r>
-                    <w:t>Au plafond Il y a deux grandes lumières qui éclairent bien toute la pièce</w:t>
+                    <w:t>Au milieu du plafond Il y a deux grandes lumières qui éclairent bien toute la pièce</w:t>
                   </w:r>
                 </w:p>
               </w:tc>
@@ -4650,7 +4611,7 @@
                 </w:tcPr>
                 <w:p>
                   <w:r>
-                    <w:t>Sur un mur de la pièce Il y a deux portes battantes avec fenêtres rondes qui mènent sur le restaurant pour servir</w:t>
+                    <w:t>Sur le mur de la pièce Il y a deux portes battantes avec fenêtres rondes qui mènent sur le restaurant pour servir</w:t>
                   </w:r>
                 </w:p>
               </w:tc>
@@ -4708,6 +4669,39 @@
                   <w:r>
                     <w:t>Sur un mur de la pièce Il y a quatre fours</w:t>
                   </w:r>
+                </w:p>
+              </w:tc>
+            </w:tr>
+            <w:tr>
+              <w:tblPrEx>
+                <w:tblCellMar>
+                  <w:top w:w="0" w:type="dxa"/>
+                  <w:bottom w:w="0" w:type="dxa"/>
+                </w:tblCellMar>
+              </w:tblPrEx>
+              <w:tc>
+                <w:tcPr>
+                  <w:tcW w:w="0" w:type="auto"/>
+                </w:tcPr>
+                <w:p>
+                  <w:r>
+                    <w:t>Etage</w:t>
+                  </w:r>
+                </w:p>
+              </w:tc>
+              <w:tc>
+                <w:tcPr>
+                  <w:tcW w:w="0" w:type="auto"/>
+                </w:tcPr>
+                <w:p>
+                  <w:r>
+                    <w:t xml:space="preserve">La pièce est au </w:t>
+                  </w:r>
+                  <w:proofErr w:type="spellStart"/>
+                  <w:r>
+                    <w:t>rez</w:t>
+                  </w:r>
+                  <w:proofErr w:type="spellEnd"/>
                 </w:p>
               </w:tc>
             </w:tr>
@@ -4740,7 +4734,7 @@
           <w:left w:w="10" w:type="dxa"/>
           <w:right w:w="10" w:type="dxa"/>
         </w:tblCellMar>
-        <w:tblLook w:val="04A0" w:firstRow="1" w:lastRow="0" w:firstColumn="1" w:lastColumn="0" w:noHBand="0" w:noVBand="1"/>
+        <w:tblLook w:val="0000" w:firstRow="0" w:lastRow="0" w:firstColumn="0" w:lastColumn="0" w:noHBand="0" w:noVBand="0"/>
       </w:tblPr>
       <w:tblGrid>
         <w:gridCol w:w="9060"/>
@@ -4797,11 +4791,11 @@
                 <w:left w:w="10" w:type="dxa"/>
                 <w:right w:w="10" w:type="dxa"/>
               </w:tblCellMar>
-              <w:tblLook w:val="04A0" w:firstRow="1" w:lastRow="0" w:firstColumn="1" w:lastColumn="0" w:noHBand="0" w:noVBand="1"/>
+              <w:tblLook w:val="0000" w:firstRow="0" w:lastRow="0" w:firstColumn="0" w:lastColumn="0" w:noHBand="0" w:noVBand="0"/>
             </w:tblPr>
             <w:tblGrid>
-              <w:gridCol w:w="1483"/>
-              <w:gridCol w:w="7557"/>
+              <w:gridCol w:w="1403"/>
+              <w:gridCol w:w="7637"/>
             </w:tblGrid>
             <w:tr>
               <w:tblPrEx>
@@ -4826,7 +4820,7 @@
                 </w:tcPr>
                 <w:p>
                   <w:r>
-                    <w:t>Dans la chambre quand je suis sur le lit je vois par la/les fenêtre une magnifique vue</w:t>
+                    <w:t>Dans la chambre quand je suis sur le lit je vois par la/les fenêtre une magnifique vue à travers une fenêtre de 3mètres sur 1mètre</w:t>
                   </w:r>
                 </w:p>
               </w:tc>
@@ -4854,7 +4848,7 @@
                 </w:tcPr>
                 <w:p>
                   <w:r>
-                    <w:t>Dans la chambre quand je dois aller au toilette elles sentent bon, sont luxueuses et sont bien équipé</w:t>
+                    <w:t>Dans la chambre quand je dois aller dans la salle de bain elles sentent bon, sont luxueuses et sont bien équipé</w:t>
                   </w:r>
                 </w:p>
               </w:tc>
@@ -4882,7 +4876,7 @@
                 </w:tcPr>
                 <w:p>
                   <w:r>
-                    <w:t>Quand je rentre dans la chambre Il y a à côté de la porte un porte-manteau pour accueillir les vestes de tous les utilisateurs de la chambre.</w:t>
+                    <w:t>Quand je rentre dans la chambre (par la porte) Il y a à côté de la porte un porte-manteau pour accueillir les vestes de tous les utilisateurs de la chambre.</w:t>
                   </w:r>
                 </w:p>
               </w:tc>
@@ -4910,7 +4904,7 @@
                 </w:tcPr>
                 <w:p>
                   <w:r>
-                    <w:t>Quand je rentre dans la salle de bain de la chambre il y a une douche équipé avec de l'eau froide et de l'eau chaude</w:t>
+                    <w:t>Quand je rentre dans la salle de bain de la chambre il y a une douche à l'italienne équipée avec de l'eau froide et chaude</w:t>
                   </w:r>
                 </w:p>
               </w:tc>
@@ -4938,7 +4932,7 @@
                 </w:tcPr>
                 <w:p>
                   <w:r>
-                    <w:t>Dans la chambre Il y a une table accompagner d'une théière, d'une cafetière, de tasse pour chaque utilisateur de la chambre, de cuillères, de sucre, de sachet de thé de différents goût et différentes capsules à café</w:t>
+                    <w:t>Dans la chambre Il y a une table accompagner de chaise (une pour chaque occupant de la chambre), d'une théière, d'une cafetière, de tasse(s) pour chacun des utilisateurs de la chambre, de cuillères, de sucre, de sachet de thé de différents goût et différentes capsules à café</w:t>
                   </w:r>
                 </w:p>
               </w:tc>
@@ -4966,7 +4960,7 @@
                 </w:tcPr>
                 <w:p>
                   <w:r>
-                    <w:t>Sur chaque lit (pour une personne) dans la chambre il y a une prise à moins de 1 mètre</w:t>
+                    <w:t>Sur chaque lit (pour chaque utilisateur de la chambre) dans la chambre il y a une prise UE à moins de 1 mètre pour permettre aux utilisateurs de charger leurs appareils électroniques</w:t>
                   </w:r>
                 </w:p>
               </w:tc>
@@ -4994,7 +4988,7 @@
                 </w:tcPr>
                 <w:p>
                   <w:r>
-                    <w:t>En hiver, quand il fait froid Il y a assez de chauffage que j'ai la possibilités de démarrer pour avoir chaud.</w:t>
+                    <w:t>En hiver, quand il fait froid Il y a des radiateur que j'ai la possibilité de démarrer pour avoir chaud.</w:t>
                   </w:r>
                 </w:p>
               </w:tc>
@@ -5022,7 +5016,148 @@
                 </w:tcPr>
                 <w:p>
                   <w:r>
-                    <w:t>Quand je suis dans n'importe le quelle des lits  je vois au minimum une télévision (sachant qu'il y en a au maximum 2)</w:t>
+                    <w:t>Quand je suis dans n'importe lequel des lits  je vois au minimum une télévision (sachant qu'il y en a au maximum 2)</w:t>
+                  </w:r>
+                </w:p>
+              </w:tc>
+            </w:tr>
+            <w:tr>
+              <w:tblPrEx>
+                <w:tblCellMar>
+                  <w:top w:w="0" w:type="dxa"/>
+                  <w:bottom w:w="0" w:type="dxa"/>
+                </w:tblCellMar>
+              </w:tblPrEx>
+              <w:tc>
+                <w:tcPr>
+                  <w:tcW w:w="0" w:type="auto"/>
+                </w:tcPr>
+                <w:p>
+                  <w:r>
+                    <w:t>Salle de bain</w:t>
+                  </w:r>
+                </w:p>
+              </w:tc>
+              <w:tc>
+                <w:tcPr>
+                  <w:tcW w:w="0" w:type="auto"/>
+                </w:tcPr>
+                <w:p>
+                  <w:r>
+                    <w:t>Quand je rentre dans la salle de bain il y a un lavabo collé à un mur avec de l'eau chaude et froide avec un miroir fixé au mur.</w:t>
+                  </w:r>
+                </w:p>
+              </w:tc>
+            </w:tr>
+            <w:tr>
+              <w:tblPrEx>
+                <w:tblCellMar>
+                  <w:top w:w="0" w:type="dxa"/>
+                  <w:bottom w:w="0" w:type="dxa"/>
+                </w:tblCellMar>
+              </w:tblPrEx>
+              <w:tc>
+                <w:tcPr>
+                  <w:tcW w:w="0" w:type="auto"/>
+                </w:tcPr>
+                <w:p>
+                  <w:r>
+                    <w:t>porte de la salle de bain</w:t>
+                  </w:r>
+                </w:p>
+              </w:tc>
+              <w:tc>
+                <w:tcPr>
+                  <w:tcW w:w="0" w:type="auto"/>
+                </w:tcPr>
+                <w:p>
+                  <w:r>
+                    <w:t>Quand je rentre dans la salle de bain je passe par une porte en bois qui a la possibilité de se fermer à clé.</w:t>
+                  </w:r>
+                </w:p>
+              </w:tc>
+            </w:tr>
+            <w:tr>
+              <w:tblPrEx>
+                <w:tblCellMar>
+                  <w:top w:w="0" w:type="dxa"/>
+                  <w:bottom w:w="0" w:type="dxa"/>
+                </w:tblCellMar>
+              </w:tblPrEx>
+              <w:tc>
+                <w:tcPr>
+                  <w:tcW w:w="0" w:type="auto"/>
+                </w:tcPr>
+                <w:p>
+                  <w:r>
+                    <w:t>draps lits</w:t>
+                  </w:r>
+                </w:p>
+              </w:tc>
+              <w:tc>
+                <w:tcPr>
+                  <w:tcW w:w="0" w:type="auto"/>
+                </w:tcPr>
+                <w:p>
+                  <w:r>
+                    <w:t>Quand je m'allonge dans le lit de la chambre, il y a les draps nécessaire au confort des utilisateurs.</w:t>
+                  </w:r>
+                </w:p>
+              </w:tc>
+            </w:tr>
+            <w:tr>
+              <w:tblPrEx>
+                <w:tblCellMar>
+                  <w:top w:w="0" w:type="dxa"/>
+                  <w:bottom w:w="0" w:type="dxa"/>
+                </w:tblCellMar>
+              </w:tblPrEx>
+              <w:tc>
+                <w:tcPr>
+                  <w:tcW w:w="0" w:type="auto"/>
+                </w:tcPr>
+                <w:p>
+                  <w:r>
+                    <w:lastRenderedPageBreak/>
+                    <w:t>Linge</w:t>
+                  </w:r>
+                </w:p>
+              </w:tc>
+              <w:tc>
+                <w:tcPr>
+                  <w:tcW w:w="0" w:type="auto"/>
+                </w:tcPr>
+                <w:p>
+                  <w:r>
+                    <w:t>Quand je rentre dans la salle de bain, à côté de la douche il y a un support pour sécher les linges avec des linges propres pour chacun des utilisateurs de la chambre.</w:t>
+                  </w:r>
+                </w:p>
+              </w:tc>
+            </w:tr>
+            <w:tr>
+              <w:tblPrEx>
+                <w:tblCellMar>
+                  <w:top w:w="0" w:type="dxa"/>
+                  <w:bottom w:w="0" w:type="dxa"/>
+                </w:tblCellMar>
+              </w:tblPrEx>
+              <w:tc>
+                <w:tcPr>
+                  <w:tcW w:w="0" w:type="auto"/>
+                </w:tcPr>
+                <w:p>
+                  <w:r>
+                    <w:t>Etage</w:t>
+                  </w:r>
+                </w:p>
+              </w:tc>
+              <w:tc>
+                <w:tcPr>
+                  <w:tcW w:w="0" w:type="auto"/>
+                </w:tcPr>
+                <w:p>
+                  <w:r>
+                    <w:t>Les chambres sont au 2e, 3e, 4e étage</w:t>
                   </w:r>
                 </w:p>
               </w:tc>
@@ -5056,7 +5191,7 @@
           <w:left w:w="10" w:type="dxa"/>
           <w:right w:w="10" w:type="dxa"/>
         </w:tblCellMar>
-        <w:tblLook w:val="04A0" w:firstRow="1" w:lastRow="0" w:firstColumn="1" w:lastColumn="0" w:noHBand="0" w:noVBand="1"/>
+        <w:tblLook w:val="0000" w:firstRow="0" w:lastRow="0" w:firstColumn="0" w:lastColumn="0" w:noHBand="0" w:noVBand="0"/>
       </w:tblPr>
       <w:tblGrid>
         <w:gridCol w:w="9060"/>
@@ -5113,11 +5248,11 @@
                 <w:left w:w="10" w:type="dxa"/>
                 <w:right w:w="10" w:type="dxa"/>
               </w:tblCellMar>
-              <w:tblLook w:val="04A0" w:firstRow="1" w:lastRow="0" w:firstColumn="1" w:lastColumn="0" w:noHBand="0" w:noVBand="1"/>
+              <w:tblLook w:val="0000" w:firstRow="0" w:lastRow="0" w:firstColumn="0" w:lastColumn="0" w:noHBand="0" w:noVBand="0"/>
             </w:tblPr>
             <w:tblGrid>
-              <w:gridCol w:w="1439"/>
-              <w:gridCol w:w="7601"/>
+              <w:gridCol w:w="1348"/>
+              <w:gridCol w:w="7692"/>
             </w:tblGrid>
             <w:tr>
               <w:tblPrEx>
@@ -5142,7 +5277,7 @@
                 </w:tcPr>
                 <w:p>
                   <w:r>
-                    <w:t>Quand je rentre dans la salle Il y a un interrupteur</w:t>
+                    <w:t>Quand je rentre dans la salle, A droite de la porte Il y a un interrupteur</w:t>
                   </w:r>
                 </w:p>
               </w:tc>
@@ -5160,17 +5295,17 @@
                 </w:tcPr>
                 <w:p>
                   <w:r>
-                    <w:t>Eau</w:t>
-                  </w:r>
-                </w:p>
-              </w:tc>
-              <w:tc>
-                <w:tcPr>
-                  <w:tcW w:w="0" w:type="auto"/>
-                </w:tcPr>
-                <w:p>
-                  <w:r>
-                    <w:t>Quand je veux boire Il y a un réservoir et des gobelets à disposition</w:t>
+                    <w:t>Réservoir d'eau</w:t>
+                  </w:r>
+                </w:p>
+              </w:tc>
+              <w:tc>
+                <w:tcPr>
+                  <w:tcW w:w="0" w:type="auto"/>
+                </w:tcPr>
+                <w:p>
+                  <w:r>
+                    <w:t>Quand je veux boire Dans le coin à droite de la porte Il y a un réservoir et des gobelets à disposition</w:t>
                   </w:r>
                 </w:p>
               </w:tc>
@@ -5198,7 +5333,7 @@
                 </w:tcPr>
                 <w:p>
                   <w:r>
-                    <w:t>Quand je veux m'essuyer le visage Il y a des serviettes à disposition</w:t>
+                    <w:t>Quand je veux m'essuyer le visage, A gauche du réservoir d'eau, Il y a des serviettes à disposition</w:t>
                   </w:r>
                 </w:p>
               </w:tc>
@@ -5216,7 +5351,6 @@
                 </w:tcPr>
                 <w:p>
                   <w:r>
-                    <w:lastRenderedPageBreak/>
                     <w:t>Bac à serviettes</w:t>
                   </w:r>
                 </w:p>
@@ -5227,7 +5361,7 @@
                 </w:tcPr>
                 <w:p>
                   <w:r>
-                    <w:t>Quand j'ai fini ma séance Il y a un bac pour jeter ma serviette</w:t>
+                    <w:t>Quand j'ai fini ma séance, A côté des serviettes, Il y a un bac pour jeter ma serviette</w:t>
                   </w:r>
                 </w:p>
               </w:tc>
@@ -5255,7 +5389,7 @@
                 </w:tcPr>
                 <w:p>
                   <w:r>
-                    <w:t>Quand je rentre dans la salle  Il y a un vestiaire pour se changer</w:t>
+                    <w:t>Quand je rentre dans la salle, Au coin en face à gauche, Il y a un vestiaire pour se changer</w:t>
                   </w:r>
                 </w:p>
               </w:tc>
@@ -5339,7 +5473,35 @@
                 </w:tcPr>
                 <w:p>
                   <w:r>
-                    <w:t>Quand je rentre dans la salle et dans le vestiaire Il y a des prises murales pour charger mon téléphone</w:t>
+                    <w:t>Quand je rentre dans la salle et dans le vestiaire, En bas du mur à côté du réservoir d'eau, Il y a des prises murales pour charger mon téléphone</w:t>
+                  </w:r>
+                </w:p>
+              </w:tc>
+            </w:tr>
+            <w:tr>
+              <w:tblPrEx>
+                <w:tblCellMar>
+                  <w:top w:w="0" w:type="dxa"/>
+                  <w:bottom w:w="0" w:type="dxa"/>
+                </w:tblCellMar>
+              </w:tblPrEx>
+              <w:tc>
+                <w:tcPr>
+                  <w:tcW w:w="0" w:type="auto"/>
+                </w:tcPr>
+                <w:p>
+                  <w:r>
+                    <w:t>Etage</w:t>
+                  </w:r>
+                </w:p>
+              </w:tc>
+              <w:tc>
+                <w:tcPr>
+                  <w:tcW w:w="0" w:type="auto"/>
+                </w:tcPr>
+                <w:p>
+                  <w:r>
+                    <w:t>La salle de sport se trouve au 1er étage de l'hôtel</w:t>
                   </w:r>
                 </w:p>
               </w:tc>
@@ -5373,7 +5535,7 @@
           <w:left w:w="10" w:type="dxa"/>
           <w:right w:w="10" w:type="dxa"/>
         </w:tblCellMar>
-        <w:tblLook w:val="04A0" w:firstRow="1" w:lastRow="0" w:firstColumn="1" w:lastColumn="0" w:noHBand="0" w:noVBand="1"/>
+        <w:tblLook w:val="0000" w:firstRow="0" w:lastRow="0" w:firstColumn="0" w:lastColumn="0" w:noHBand="0" w:noVBand="0"/>
       </w:tblPr>
       <w:tblGrid>
         <w:gridCol w:w="9060"/>
@@ -5430,11 +5592,11 @@
                 <w:left w:w="10" w:type="dxa"/>
                 <w:right w:w="10" w:type="dxa"/>
               </w:tblCellMar>
-              <w:tblLook w:val="04A0" w:firstRow="1" w:lastRow="0" w:firstColumn="1" w:lastColumn="0" w:noHBand="0" w:noVBand="1"/>
+              <w:tblLook w:val="0000" w:firstRow="0" w:lastRow="0" w:firstColumn="0" w:lastColumn="0" w:noHBand="0" w:noVBand="0"/>
             </w:tblPr>
             <w:tblGrid>
-              <w:gridCol w:w="1100"/>
-              <w:gridCol w:w="7940"/>
+              <w:gridCol w:w="1167"/>
+              <w:gridCol w:w="7873"/>
             </w:tblGrid>
             <w:tr>
               <w:tblPrEx>
@@ -5449,17 +5611,22 @@
                 </w:tcPr>
                 <w:p>
                   <w:r>
-                    <w:t>Piscine</w:t>
-                  </w:r>
-                </w:p>
-              </w:tc>
-              <w:tc>
-                <w:tcPr>
-                  <w:tcW w:w="0" w:type="auto"/>
-                </w:tcPr>
-                <w:p>
-                  <w:r>
-                    <w:t>Si je veux aller faire du sport en nageant il y a une piscine calme avec des lignées pour nager. Il y a une lignée par vitesse et il y a 3 vitesse indiqués: Lente, Moyen, Rapide pour séparer les nageurs en niveau.</w:t>
+                    <w:t xml:space="preserve">Bains à </w:t>
+                  </w:r>
+                  <w:proofErr w:type="spellStart"/>
+                  <w:r>
+                    <w:t>remou</w:t>
+                  </w:r>
+                  <w:proofErr w:type="spellEnd"/>
+                </w:p>
+              </w:tc>
+              <w:tc>
+                <w:tcPr>
+                  <w:tcW w:w="0" w:type="auto"/>
+                </w:tcPr>
+                <w:p>
+                  <w:r>
+                    <w:t>Quand je veux me détendre il y a des bains chaud avec 10 sièges qui propulse des bulles pour faire des massages au utilisateurs.</w:t>
                   </w:r>
                 </w:p>
               </w:tc>
@@ -5477,20 +5644,17 @@
                 </w:tcPr>
                 <w:p>
                   <w:r>
-                    <w:t xml:space="preserve">Bains à </w:t>
-                  </w:r>
-                  <w:r>
-                    <w:t>remous</w:t>
-                  </w:r>
-                </w:p>
-              </w:tc>
-              <w:tc>
-                <w:tcPr>
-                  <w:tcW w:w="0" w:type="auto"/>
-                </w:tcPr>
-                <w:p>
-                  <w:r>
-                    <w:t>Quand je veux me détendre il y a des bains chaud avec 10 sièges qui propulse des bulles pour faire des massages au utilisateurs.</w:t>
+                    <w:t>vestiaires</w:t>
+                  </w:r>
+                </w:p>
+              </w:tc>
+              <w:tc>
+                <w:tcPr>
+                  <w:tcW w:w="0" w:type="auto"/>
+                </w:tcPr>
+                <w:p>
+                  <w:r>
+                    <w:t>Pour les utilisateurs, avant d'entrer dans le SPA  il y a un passage dans des vestiaires avec des casier sécurisé par une clé et des douches pour que les utilisateurs puissent se changer garder leurs affaires en sécurité et se doucher.</w:t>
                   </w:r>
                 </w:p>
               </w:tc>
@@ -5508,17 +5672,17 @@
                 </w:tcPr>
                 <w:p>
                   <w:r>
-                    <w:t>vestiaires</w:t>
-                  </w:r>
-                </w:p>
-              </w:tc>
-              <w:tc>
-                <w:tcPr>
-                  <w:tcW w:w="0" w:type="auto"/>
-                </w:tcPr>
-                <w:p>
-                  <w:r>
-                    <w:t>Pour les utilisateurs, avant d'entrer dans le SPA  il y a un passage dans des vestiaires avec des casier sécurisé par une clé et des douches pour que les utilisateurs puissent se changer garder leurs affaires en sécurité et se doucher.</w:t>
+                    <w:t>Sécurité</w:t>
+                  </w:r>
+                </w:p>
+              </w:tc>
+              <w:tc>
+                <w:tcPr>
+                  <w:tcW w:w="0" w:type="auto"/>
+                </w:tcPr>
+                <w:p>
+                  <w:r>
+                    <w:t>Sur le côté de chaque bassin du spa en cas d'accidents  il y a des bouées de sauvetage</w:t>
                   </w:r>
                 </w:p>
               </w:tc>
@@ -5536,17 +5700,17 @@
                 </w:tcPr>
                 <w:p>
                   <w:r>
-                    <w:t>Sécurité</w:t>
-                  </w:r>
-                </w:p>
-              </w:tc>
-              <w:tc>
-                <w:tcPr>
-                  <w:tcW w:w="0" w:type="auto"/>
-                </w:tcPr>
-                <w:p>
-                  <w:r>
-                    <w:t>Sur le côté de la piscine en cas d'accidents  il y a des bouées de sauvetage</w:t>
+                    <w:t>Bar (dans l'eau)</w:t>
+                  </w:r>
+                </w:p>
+              </w:tc>
+              <w:tc>
+                <w:tcPr>
+                  <w:tcW w:w="0" w:type="auto"/>
+                </w:tcPr>
+                <w:p>
+                  <w:r>
+                    <w:t>Dans la piscine  Il y a un bar à des cocktails</w:t>
                   </w:r>
                 </w:p>
               </w:tc>
@@ -5564,17 +5728,17 @@
                 </w:tcPr>
                 <w:p>
                   <w:r>
-                    <w:t>Bar (dans l'eau)</w:t>
-                  </w:r>
-                </w:p>
-              </w:tc>
-              <w:tc>
-                <w:tcPr>
-                  <w:tcW w:w="0" w:type="auto"/>
-                </w:tcPr>
-                <w:p>
-                  <w:r>
-                    <w:t>Dans la piscine  Il y a un bar avec des cocktails</w:t>
+                    <w:t>Lumières</w:t>
+                  </w:r>
+                </w:p>
+              </w:tc>
+              <w:tc>
+                <w:tcPr>
+                  <w:tcW w:w="0" w:type="auto"/>
+                </w:tcPr>
+                <w:p>
+                  <w:r>
+                    <w:t>Dans les piscines au fond il y a des lumières de plusieurs couleurs pour donner une ambiance spécifique au SPA</w:t>
                   </w:r>
                 </w:p>
               </w:tc>
@@ -5592,17 +5756,17 @@
                 </w:tcPr>
                 <w:p>
                   <w:r>
-                    <w:t>Lumières</w:t>
-                  </w:r>
-                </w:p>
-              </w:tc>
-              <w:tc>
-                <w:tcPr>
-                  <w:tcW w:w="0" w:type="auto"/>
-                </w:tcPr>
-                <w:p>
-                  <w:r>
-                    <w:t>Dans les piscines au fond il y a des lumières de plusieurs couleurs pour donner une ambiance spécifique au SPA</w:t>
+                    <w:t>toilettes</w:t>
+                  </w:r>
+                </w:p>
+              </w:tc>
+              <w:tc>
+                <w:tcPr>
+                  <w:tcW w:w="0" w:type="auto"/>
+                </w:tcPr>
+                <w:p>
+                  <w:r>
+                    <w:t>Sur les côtés du SPA  il y a des toilettes pour hommes et pour femmes séparés équipé de 3 lavabos et 3 toilettes chacun</w:t>
                   </w:r>
                 </w:p>
               </w:tc>
@@ -5620,17 +5784,17 @@
                 </w:tcPr>
                 <w:p>
                   <w:r>
-                    <w:t>toilettes</w:t>
-                  </w:r>
-                </w:p>
-              </w:tc>
-              <w:tc>
-                <w:tcPr>
-                  <w:tcW w:w="0" w:type="auto"/>
-                </w:tcPr>
-                <w:p>
-                  <w:r>
-                    <w:t>Sur les côtés du SPA  il y a des toilettes pour hommes et pour femmes séparés équipé de 3 lavabos et 3 toilettes chacun</w:t>
+                    <w:t>SPA étage</w:t>
+                  </w:r>
+                </w:p>
+              </w:tc>
+              <w:tc>
+                <w:tcPr>
+                  <w:tcW w:w="0" w:type="auto"/>
+                </w:tcPr>
+                <w:p>
+                  <w:r>
+                    <w:t>Quand je veux aller au SPA, je dois me rendre au 1er étage de l'hôtel qui contient celui-ci, la salle de sport, les vestiaires et la salle de jeu.</w:t>
                   </w:r>
                 </w:p>
               </w:tc>
@@ -5648,23 +5812,45 @@
                 </w:tcPr>
                 <w:p>
                   <w:r>
-                    <w:t>ticket d'entrée</w:t>
-                  </w:r>
-                </w:p>
-              </w:tc>
-              <w:tc>
-                <w:tcPr>
-                  <w:tcW w:w="0" w:type="auto"/>
-                </w:tcPr>
-                <w:p>
-                  <w:r>
-                    <w:t>à l'</w:t>
-                  </w:r>
-                  <w:r>
-                    <w:t>entrée</w:t>
-                  </w:r>
-                  <w:r>
-                    <w:t xml:space="preserve"> du SPA Il y a des tourniquets pour valider notre entrer et notre sortie</w:t>
+                    <w:t>Piscine</w:t>
+                  </w:r>
+                </w:p>
+              </w:tc>
+              <w:tc>
+                <w:tcPr>
+                  <w:tcW w:w="0" w:type="auto"/>
+                </w:tcPr>
+                <w:p>
+                  <w:r>
+                    <w:t>Au milieu du spa il y a un grand bassin contenant les bains à remous.</w:t>
+                  </w:r>
+                </w:p>
+              </w:tc>
+            </w:tr>
+            <w:tr>
+              <w:tblPrEx>
+                <w:tblCellMar>
+                  <w:top w:w="0" w:type="dxa"/>
+                  <w:bottom w:w="0" w:type="dxa"/>
+                </w:tblCellMar>
+              </w:tblPrEx>
+              <w:tc>
+                <w:tcPr>
+                  <w:tcW w:w="0" w:type="auto"/>
+                </w:tcPr>
+                <w:p>
+                  <w:r>
+                    <w:t>Hammam</w:t>
+                  </w:r>
+                </w:p>
+              </w:tc>
+              <w:tc>
+                <w:tcPr>
+                  <w:tcW w:w="0" w:type="auto"/>
+                </w:tcPr>
+                <w:p>
+                  <w:r>
+                    <w:t>Sur le côté de la salle principale du SPA, il y a une porte menant dans un hammam. La salle est en forme de cercle contre les murer le sol qui est surélevé pour pouvoir s'assoir et une fontaine au centre.</w:t>
                   </w:r>
                 </w:p>
               </w:tc>
@@ -5698,7 +5884,7 @@
           <w:left w:w="10" w:type="dxa"/>
           <w:right w:w="10" w:type="dxa"/>
         </w:tblCellMar>
-        <w:tblLook w:val="04A0" w:firstRow="1" w:lastRow="0" w:firstColumn="1" w:lastColumn="0" w:noHBand="0" w:noVBand="1"/>
+        <w:tblLook w:val="0000" w:firstRow="0" w:lastRow="0" w:firstColumn="0" w:lastColumn="0" w:noHBand="0" w:noVBand="0"/>
       </w:tblPr>
       <w:tblGrid>
         <w:gridCol w:w="9060"/>
@@ -5737,6 +5923,7 @@
               <w:jc w:val="center"/>
             </w:pPr>
             <w:r>
+              <w:lastRenderedPageBreak/>
               <w:t>Tests d'</w:t>
             </w:r>
             <w:proofErr w:type="spellStart"/>
@@ -5755,11 +5942,11 @@
                 <w:left w:w="10" w:type="dxa"/>
                 <w:right w:w="10" w:type="dxa"/>
               </w:tblCellMar>
-              <w:tblLook w:val="04A0" w:firstRow="1" w:lastRow="0" w:firstColumn="1" w:lastColumn="0" w:noHBand="0" w:noVBand="1"/>
+              <w:tblLook w:val="0000" w:firstRow="0" w:lastRow="0" w:firstColumn="0" w:lastColumn="0" w:noHBand="0" w:noVBand="0"/>
             </w:tblPr>
             <w:tblGrid>
-              <w:gridCol w:w="1168"/>
-              <w:gridCol w:w="7872"/>
+              <w:gridCol w:w="1395"/>
+              <w:gridCol w:w="7645"/>
             </w:tblGrid>
             <w:tr>
               <w:tblPrEx>
@@ -5812,7 +5999,7 @@
                 </w:tcPr>
                 <w:p>
                   <w:r>
-                    <w:t>dans le restaurant il y a plusieurs table de différentes tailles</w:t>
+                    <w:t>dans le restaurant il y a plusieurs tables rondes de différentes tailles dispersée tout autour de la salle</w:t>
                   </w:r>
                 </w:p>
               </w:tc>
@@ -5868,7 +6055,7 @@
                 </w:tcPr>
                 <w:p>
                   <w:r>
-                    <w:t>au fond du restaurant il y a un comptoir et une caisse</w:t>
+                    <w:t>au fond du restaurant il y a un comptoir et une caisse !https://ibb.co/3fGMGcm(emplacement  du comptoir)!</w:t>
                   </w:r>
                 </w:p>
               </w:tc>
@@ -5924,7 +6111,7 @@
                 </w:tcPr>
                 <w:p>
                   <w:r>
-                    <w:t>dans le restaurent il y a des toilettes</w:t>
+                    <w:t>dans le restaurent il y a des toilettes en bas du plan</w:t>
                   </w:r>
                 </w:p>
               </w:tc>
@@ -5982,6 +6169,67 @@
                   <w:r>
                     <w:t>sur le tables entre les services  il y a des assiettes</w:t>
                   </w:r>
+                </w:p>
+              </w:tc>
+            </w:tr>
+            <w:tr>
+              <w:tblPrEx>
+                <w:tblCellMar>
+                  <w:top w:w="0" w:type="dxa"/>
+                  <w:bottom w:w="0" w:type="dxa"/>
+                </w:tblCellMar>
+              </w:tblPrEx>
+              <w:tc>
+                <w:tcPr>
+                  <w:tcW w:w="0" w:type="auto"/>
+                </w:tcPr>
+                <w:p>
+                  <w:r>
+                    <w:t>Emplacement</w:t>
+                  </w:r>
+                </w:p>
+              </w:tc>
+              <w:tc>
+                <w:tcPr>
+                  <w:tcW w:w="0" w:type="auto"/>
+                </w:tcPr>
+                <w:p>
+                  <w:r>
+                    <w:t>!https://ibb.co/b60cjDG(emplacement restaurant)!l</w:t>
+                  </w:r>
+                </w:p>
+              </w:tc>
+            </w:tr>
+            <w:tr>
+              <w:tblPrEx>
+                <w:tblCellMar>
+                  <w:top w:w="0" w:type="dxa"/>
+                  <w:bottom w:w="0" w:type="dxa"/>
+                </w:tblCellMar>
+              </w:tblPrEx>
+              <w:tc>
+                <w:tcPr>
+                  <w:tcW w:w="0" w:type="auto"/>
+                </w:tcPr>
+                <w:p>
+                  <w:r>
+                    <w:t>Etage</w:t>
+                  </w:r>
+                </w:p>
+              </w:tc>
+              <w:tc>
+                <w:tcPr>
+                  <w:tcW w:w="0" w:type="auto"/>
+                </w:tcPr>
+                <w:p>
+                  <w:r>
+                    <w:t xml:space="preserve">la pièce est au </w:t>
+                  </w:r>
+                  <w:proofErr w:type="spellStart"/>
+                  <w:r>
+                    <w:t>rez</w:t>
+                  </w:r>
+                  <w:proofErr w:type="spellEnd"/>
                 </w:p>
               </w:tc>
             </w:tr>
@@ -6014,7 +6262,7 @@
           <w:left w:w="10" w:type="dxa"/>
           <w:right w:w="10" w:type="dxa"/>
         </w:tblCellMar>
-        <w:tblLook w:val="04A0" w:firstRow="1" w:lastRow="0" w:firstColumn="1" w:lastColumn="0" w:noHBand="0" w:noVBand="1"/>
+        <w:tblLook w:val="0000" w:firstRow="0" w:lastRow="0" w:firstColumn="0" w:lastColumn="0" w:noHBand="0" w:noVBand="0"/>
       </w:tblPr>
       <w:tblGrid>
         <w:gridCol w:w="9060"/>
@@ -6071,7 +6319,7 @@
                 <w:left w:w="10" w:type="dxa"/>
                 <w:right w:w="10" w:type="dxa"/>
               </w:tblCellMar>
-              <w:tblLook w:val="04A0" w:firstRow="1" w:lastRow="0" w:firstColumn="1" w:lastColumn="0" w:noHBand="0" w:noVBand="1"/>
+              <w:tblLook w:val="0000" w:firstRow="0" w:lastRow="0" w:firstColumn="0" w:lastColumn="0" w:noHBand="0" w:noVBand="0"/>
             </w:tblPr>
             <w:tblGrid>
               <w:gridCol w:w="1842"/>
@@ -6118,7 +6366,6 @@
                 </w:tcPr>
                 <w:p>
                   <w:r>
-                    <w:lastRenderedPageBreak/>
                     <w:t>Porte d'entrée</w:t>
                   </w:r>
                 </w:p>
@@ -6129,7 +6376,7 @@
                 </w:tcPr>
                 <w:p>
                   <w:r>
-                    <w:t>Sur un mur de la pièce Il y a une porte</w:t>
+                    <w:t>Sur un mur de la pièce Il y a une porte qui mène au couloir</w:t>
                   </w:r>
                 </w:p>
               </w:tc>
@@ -6277,7 +6524,7 @@
                 </w:tcPr>
                 <w:p>
                   <w:r>
-                    <w:t>Dispersées dans la pièce Il y a des tables basses d'apéro</w:t>
+                    <w:t>Dispersées dans la pièce Il y a 15 tables basses d'apéro</w:t>
                   </w:r>
                 </w:p>
               </w:tc>
@@ -6307,6 +6554,39 @@
                   <w:r>
                     <w:t>Autour de chaque table Il y a entre 3 et 6 chaises pour s'asseoir</w:t>
                   </w:r>
+                </w:p>
+              </w:tc>
+            </w:tr>
+            <w:tr>
+              <w:tblPrEx>
+                <w:tblCellMar>
+                  <w:top w:w="0" w:type="dxa"/>
+                  <w:bottom w:w="0" w:type="dxa"/>
+                </w:tblCellMar>
+              </w:tblPrEx>
+              <w:tc>
+                <w:tcPr>
+                  <w:tcW w:w="0" w:type="auto"/>
+                </w:tcPr>
+                <w:p>
+                  <w:r>
+                    <w:t>Etage</w:t>
+                  </w:r>
+                </w:p>
+              </w:tc>
+              <w:tc>
+                <w:tcPr>
+                  <w:tcW w:w="0" w:type="auto"/>
+                </w:tcPr>
+                <w:p>
+                  <w:r>
+                    <w:t xml:space="preserve">La pièce est au </w:t>
+                  </w:r>
+                  <w:proofErr w:type="spellStart"/>
+                  <w:r>
+                    <w:t>rez</w:t>
+                  </w:r>
+                  <w:proofErr w:type="spellEnd"/>
                 </w:p>
               </w:tc>
             </w:tr>
@@ -6339,7 +6619,7 @@
           <w:left w:w="10" w:type="dxa"/>
           <w:right w:w="10" w:type="dxa"/>
         </w:tblCellMar>
-        <w:tblLook w:val="04A0" w:firstRow="1" w:lastRow="0" w:firstColumn="1" w:lastColumn="0" w:noHBand="0" w:noVBand="1"/>
+        <w:tblLook w:val="0000" w:firstRow="0" w:lastRow="0" w:firstColumn="0" w:lastColumn="0" w:noHBand="0" w:noVBand="0"/>
       </w:tblPr>
       <w:tblGrid>
         <w:gridCol w:w="8726"/>
@@ -6396,10 +6676,10 @@
                 <w:left w:w="10" w:type="dxa"/>
                 <w:right w:w="10" w:type="dxa"/>
               </w:tblCellMar>
-              <w:tblLook w:val="04A0" w:firstRow="1" w:lastRow="0" w:firstColumn="1" w:lastColumn="0" w:noHBand="0" w:noVBand="1"/>
+              <w:tblLook w:val="0000" w:firstRow="0" w:lastRow="0" w:firstColumn="0" w:lastColumn="0" w:noHBand="0" w:noVBand="0"/>
             </w:tblPr>
             <w:tblGrid>
-              <w:gridCol w:w="1351"/>
+              <w:gridCol w:w="1418"/>
               <w:gridCol w:w="5993"/>
             </w:tblGrid>
             <w:tr>
@@ -6463,10 +6743,7 @@
                 </w:tcPr>
                 <w:p>
                   <w:r>
-                    <w:t>à</w:t>
-                  </w:r>
-                  <w:r>
-                    <w:t xml:space="preserve"> côté de la table de billard il y a une table de </w:t>
+                    <w:t xml:space="preserve">à côté de la table de billard il y a une table de </w:t>
                   </w:r>
                   <w:proofErr w:type="spellStart"/>
                   <w:r>
@@ -6535,10 +6812,7 @@
                 </w:tcPr>
                 <w:p>
                   <w:r>
-                    <w:t>à</w:t>
-                  </w:r>
-                  <w:r>
-                    <w:t xml:space="preserve"> côté des fléchettes il y a une table pour jouer au air hockey</w:t>
+                    <w:t>à côté des fléchettes il y a une table pour jouer au air hockey</w:t>
                   </w:r>
                 </w:p>
               </w:tc>
@@ -6650,15 +6924,35 @@
                 </w:tcPr>
                 <w:p>
                   <w:r>
-                    <w:t xml:space="preserve">à l'entrée </w:t>
-                  </w:r>
-                  <w:proofErr w:type="spellStart"/>
-                  <w:r>
-                    <w:t>a</w:t>
-                  </w:r>
-                  <w:proofErr w:type="spellEnd"/>
-                  <w:r>
-                    <w:t xml:space="preserve"> droite il y a un sélecta</w:t>
+                    <w:t>à l'entrée à droite il y a un sélecta</w:t>
+                  </w:r>
+                </w:p>
+              </w:tc>
+            </w:tr>
+            <w:tr>
+              <w:tblPrEx>
+                <w:tblCellMar>
+                  <w:top w:w="0" w:type="dxa"/>
+                  <w:bottom w:w="0" w:type="dxa"/>
+                </w:tblCellMar>
+              </w:tblPrEx>
+              <w:tc>
+                <w:tcPr>
+                  <w:tcW w:w="0" w:type="auto"/>
+                </w:tcPr>
+                <w:p>
+                  <w:r>
+                    <w:t>emplacement</w:t>
+                  </w:r>
+                </w:p>
+              </w:tc>
+              <w:tc>
+                <w:tcPr>
+                  <w:tcW w:w="0" w:type="auto"/>
+                </w:tcPr>
+                <w:p>
+                  <w:r>
+                    <w:t>dans un coin du 1er étage il y a une salle de jeu</w:t>
                   </w:r>
                 </w:p>
               </w:tc>
@@ -6692,7 +6986,7 @@
           <w:left w:w="10" w:type="dxa"/>
           <w:right w:w="10" w:type="dxa"/>
         </w:tblCellMar>
-        <w:tblLook w:val="04A0" w:firstRow="1" w:lastRow="0" w:firstColumn="1" w:lastColumn="0" w:noHBand="0" w:noVBand="1"/>
+        <w:tblLook w:val="0000" w:firstRow="0" w:lastRow="0" w:firstColumn="0" w:lastColumn="0" w:noHBand="0" w:noVBand="0"/>
       </w:tblPr>
       <w:tblGrid>
         <w:gridCol w:w="9060"/>
@@ -6749,11 +7043,11 @@
                 <w:left w:w="10" w:type="dxa"/>
                 <w:right w:w="10" w:type="dxa"/>
               </w:tblCellMar>
-              <w:tblLook w:val="04A0" w:firstRow="1" w:lastRow="0" w:firstColumn="1" w:lastColumn="0" w:noHBand="0" w:noVBand="1"/>
+              <w:tblLook w:val="0000" w:firstRow="0" w:lastRow="0" w:firstColumn="0" w:lastColumn="0" w:noHBand="0" w:noVBand="0"/>
             </w:tblPr>
             <w:tblGrid>
-              <w:gridCol w:w="1611"/>
-              <w:gridCol w:w="7429"/>
+              <w:gridCol w:w="1479"/>
+              <w:gridCol w:w="7561"/>
             </w:tblGrid>
             <w:tr>
               <w:tblPrEx>
@@ -6778,7 +7072,7 @@
                 </w:tcPr>
                 <w:p>
                   <w:r>
-                    <w:t>Dans une salle de logistique à côtés des armoires de stockages des linges, draps, etc. Il y a 2 machines à laver le linge qui fonctionne</w:t>
+                    <w:t>Dans une salle de logistique à côtés des armoires de stockages des linges, draps, etc. Il y a 2 machines à laver le linge qui fonctionnent</w:t>
                   </w:r>
                 </w:p>
               </w:tc>
@@ -6806,13 +7100,7 @@
                 </w:tcPr>
                 <w:p>
                   <w:r>
-                    <w:t xml:space="preserve">A </w:t>
-                  </w:r>
-                  <w:r>
-                    <w:t>côtés</w:t>
-                  </w:r>
-                  <w:r>
-                    <w:t xml:space="preserve"> des machines à laver le linge il y a assez d'armoire pour stocker les draps et les linges de toutes les chambres de l'étage</w:t>
+                    <w:t>A côtés des machines à laver le linge il y a assez d'armoire pour stocker les draps et les linges de toutes les chambres de l'étage</w:t>
                   </w:r>
                 </w:p>
               </w:tc>
@@ -6830,20 +7118,158 @@
                 </w:tcPr>
                 <w:p>
                   <w:r>
-                    <w:t xml:space="preserve">par </w:t>
-                  </w:r>
-                  <w:r>
-                    <w:t>étage</w:t>
-                  </w:r>
-                </w:p>
-              </w:tc>
-              <w:tc>
-                <w:tcPr>
-                  <w:tcW w:w="0" w:type="auto"/>
-                </w:tcPr>
-                <w:p>
-                  <w:r>
-                    <w:t>Sur chaque étages Il y a une salle de logistique</w:t>
+                    <w:lastRenderedPageBreak/>
+                    <w:t>par étage</w:t>
+                  </w:r>
+                </w:p>
+              </w:tc>
+              <w:tc>
+                <w:tcPr>
+                  <w:tcW w:w="0" w:type="auto"/>
+                </w:tcPr>
+                <w:p>
+                  <w:r>
+                    <w:t>Sur chaque étages Il y a une salle de logistique placer pour faciliter le nettoyage des chambres de l'étage.</w:t>
+                  </w:r>
+                </w:p>
+              </w:tc>
+            </w:tr>
+            <w:tr>
+              <w:tblPrEx>
+                <w:tblCellMar>
+                  <w:top w:w="0" w:type="dxa"/>
+                  <w:bottom w:w="0" w:type="dxa"/>
+                </w:tblCellMar>
+              </w:tblPrEx>
+              <w:tc>
+                <w:tcPr>
+                  <w:tcW w:w="0" w:type="auto"/>
+                </w:tcPr>
+                <w:p>
+                  <w:r>
+                    <w:t>Port</w:t>
+                  </w:r>
+                </w:p>
+              </w:tc>
+              <w:tc>
+                <w:tcPr>
+                  <w:tcW w:w="0" w:type="auto"/>
+                </w:tcPr>
+                <w:p>
+                  <w:r>
+                    <w:t>Quand je rentre dans une des salles de logistique, il y a un petit panneau indiquant que cette pièce est réserver au personnel</w:t>
+                  </w:r>
+                </w:p>
+              </w:tc>
+            </w:tr>
+            <w:tr>
+              <w:tblPrEx>
+                <w:tblCellMar>
+                  <w:top w:w="0" w:type="dxa"/>
+                  <w:bottom w:w="0" w:type="dxa"/>
+                </w:tblCellMar>
+              </w:tblPrEx>
+              <w:tc>
+                <w:tcPr>
+                  <w:tcW w:w="0" w:type="auto"/>
+                </w:tcPr>
+                <w:p>
+                  <w:r>
+                    <w:t>Armoire de stockage cadeau</w:t>
+                  </w:r>
+                </w:p>
+              </w:tc>
+              <w:tc>
+                <w:tcPr>
+                  <w:tcW w:w="0" w:type="auto"/>
+                </w:tcPr>
+                <w:p>
+                  <w:r>
+                    <w:t>Quand je rentre dans la salle il y a une armoire et un frigo contenant les cadeau offert au usager de la chambre, c'est-à-dire une bouteille d'eau fraiche(donc dans le frigo), des carré de chocolat emballés, des sachets de thé de différents goûts dont les préférés des utilisateurs et des capsules de cafés de différentes sortes dont les préférés des utilisateurs.</w:t>
+                  </w:r>
+                </w:p>
+              </w:tc>
+            </w:tr>
+            <w:tr>
+              <w:tblPrEx>
+                <w:tblCellMar>
+                  <w:top w:w="0" w:type="dxa"/>
+                  <w:bottom w:w="0" w:type="dxa"/>
+                </w:tblCellMar>
+              </w:tblPrEx>
+              <w:tc>
+                <w:tcPr>
+                  <w:tcW w:w="0" w:type="auto"/>
+                </w:tcPr>
+                <w:p>
+                  <w:r>
+                    <w:t>lumière</w:t>
+                  </w:r>
+                </w:p>
+              </w:tc>
+              <w:tc>
+                <w:tcPr>
+                  <w:tcW w:w="0" w:type="auto"/>
+                </w:tcPr>
+                <w:p>
+                  <w:r>
+                    <w:t>La salle est éclairer par des néant situer sur le plafond de la salle de sorte à que les néant éclaire chaque partie de la salle pour aider les employer à voir ce qu'ils font.</w:t>
+                  </w:r>
+                </w:p>
+              </w:tc>
+            </w:tr>
+            <w:tr>
+              <w:tblPrEx>
+                <w:tblCellMar>
+                  <w:top w:w="0" w:type="dxa"/>
+                  <w:bottom w:w="0" w:type="dxa"/>
+                </w:tblCellMar>
+              </w:tblPrEx>
+              <w:tc>
+                <w:tcPr>
+                  <w:tcW w:w="0" w:type="auto"/>
+                </w:tcPr>
+                <w:p>
+                  <w:r>
+                    <w:t>lavabo</w:t>
+                  </w:r>
+                </w:p>
+              </w:tc>
+              <w:tc>
+                <w:tcPr>
+                  <w:tcW w:w="0" w:type="auto"/>
+                </w:tcPr>
+                <w:p>
+                  <w:r>
+                    <w:t>Dans la salle il y a à côté des machines à laver un lavabo professionnel</w:t>
+                  </w:r>
+                </w:p>
+              </w:tc>
+            </w:tr>
+            <w:tr>
+              <w:tblPrEx>
+                <w:tblCellMar>
+                  <w:top w:w="0" w:type="dxa"/>
+                  <w:bottom w:w="0" w:type="dxa"/>
+                </w:tblCellMar>
+              </w:tblPrEx>
+              <w:tc>
+                <w:tcPr>
+                  <w:tcW w:w="0" w:type="auto"/>
+                </w:tcPr>
+                <w:p>
+                  <w:r>
+                    <w:t>étagère produits de nettoyage</w:t>
+                  </w:r>
+                </w:p>
+              </w:tc>
+              <w:tc>
+                <w:tcPr>
+                  <w:tcW w:w="0" w:type="auto"/>
+                </w:tcPr>
+                <w:p>
+                  <w:r>
+                    <w:t>Contre l'un des mures de la salle à côté de balais, aspirateur, et autre outils de nettoyage il y a une étagère contenant plusieurs fois chaque produits nécessaire au nettoyage et à l'entretien de l'étage.</w:t>
                   </w:r>
                 </w:p>
               </w:tc>
@@ -6859,7 +7285,7 @@
         <w:pStyle w:val="Titre3"/>
       </w:pPr>
       <w:r>
-        <w:t>Piscine</w:t>
+        <w:t>Réception</w:t>
       </w:r>
     </w:p>
     <w:tbl>
@@ -6877,657 +7303,7 @@
           <w:left w:w="10" w:type="dxa"/>
           <w:right w:w="10" w:type="dxa"/>
         </w:tblCellMar>
-        <w:tblLook w:val="04A0" w:firstRow="1" w:lastRow="0" w:firstColumn="1" w:lastColumn="0" w:noHBand="0" w:noVBand="1"/>
-      </w:tblPr>
-      <w:tblGrid>
-        <w:gridCol w:w="9060"/>
-      </w:tblGrid>
-      <w:tr>
-        <w:tblPrEx>
-          <w:tblCellMar>
-            <w:top w:w="0" w:type="dxa"/>
-            <w:bottom w:w="0" w:type="dxa"/>
-          </w:tblCellMar>
-        </w:tblPrEx>
-        <w:tc>
-          <w:tcPr>
-            <w:tcW w:w="0" w:type="auto"/>
-          </w:tcPr>
-          <w:p>
-            <w:r>
-              <w:t>en tant qu'utilisateur je peux me baigner pour avoir moins chaud et m'amuser</w:t>
-            </w:r>
-          </w:p>
-        </w:tc>
-      </w:tr>
-      <w:tr>
-        <w:tblPrEx>
-          <w:tblCellMar>
-            <w:top w:w="0" w:type="dxa"/>
-            <w:bottom w:w="0" w:type="dxa"/>
-          </w:tblCellMar>
-        </w:tblPrEx>
-        <w:tc>
-          <w:tcPr>
-            <w:tcW w:w="0" w:type="auto"/>
-          </w:tcPr>
-          <w:p>
-            <w:pPr>
-              <w:jc w:val="center"/>
-            </w:pPr>
-            <w:r>
-              <w:t>Tests d'</w:t>
-            </w:r>
-            <w:proofErr w:type="spellStart"/>
-            <w:r>
-              <w:t>acceptance</w:t>
-            </w:r>
-            <w:proofErr w:type="spellEnd"/>
-            <w:r>
-              <w:t xml:space="preserve">: </w:t>
-            </w:r>
-          </w:p>
-          <w:tbl>
-            <w:tblPr>
-              <w:tblW w:w="100" w:type="auto"/>
-              <w:tblCellMar>
-                <w:left w:w="10" w:type="dxa"/>
-                <w:right w:w="10" w:type="dxa"/>
-              </w:tblCellMar>
-              <w:tblLook w:val="04A0" w:firstRow="1" w:lastRow="0" w:firstColumn="1" w:lastColumn="0" w:noHBand="0" w:noVBand="1"/>
-            </w:tblPr>
-            <w:tblGrid>
-              <w:gridCol w:w="1485"/>
-              <w:gridCol w:w="7555"/>
-            </w:tblGrid>
-            <w:tr>
-              <w:tblPrEx>
-                <w:tblCellMar>
-                  <w:top w:w="0" w:type="dxa"/>
-                  <w:bottom w:w="0" w:type="dxa"/>
-                </w:tblCellMar>
-              </w:tblPrEx>
-              <w:tc>
-                <w:tcPr>
-                  <w:tcW w:w="0" w:type="auto"/>
-                </w:tcPr>
-                <w:p>
-                  <w:r>
-                    <w:t>piscine</w:t>
-                  </w:r>
-                </w:p>
-              </w:tc>
-              <w:tc>
-                <w:tcPr>
-                  <w:tcW w:w="0" w:type="auto"/>
-                </w:tcPr>
-                <w:p>
-                  <w:r>
-                    <w:t>quand je regarde derrière le bâtiment j'y vois une piscine</w:t>
-                  </w:r>
-                </w:p>
-              </w:tc>
-            </w:tr>
-            <w:tr>
-              <w:tblPrEx>
-                <w:tblCellMar>
-                  <w:top w:w="0" w:type="dxa"/>
-                  <w:bottom w:w="0" w:type="dxa"/>
-                </w:tblCellMar>
-              </w:tblPrEx>
-              <w:tc>
-                <w:tcPr>
-                  <w:tcW w:w="0" w:type="auto"/>
-                </w:tcPr>
-                <w:p>
-                  <w:r>
-                    <w:t>eau</w:t>
-                  </w:r>
-                </w:p>
-              </w:tc>
-              <w:tc>
-                <w:tcPr>
-                  <w:tcW w:w="0" w:type="auto"/>
-                </w:tcPr>
-                <w:p>
-                  <w:r>
-                    <w:t>quand je regarde dans la piscine je vois qu'elle est rempli d'eau</w:t>
-                  </w:r>
-                </w:p>
-              </w:tc>
-            </w:tr>
-            <w:tr>
-              <w:tblPrEx>
-                <w:tblCellMar>
-                  <w:top w:w="0" w:type="dxa"/>
-                  <w:bottom w:w="0" w:type="dxa"/>
-                </w:tblCellMar>
-              </w:tblPrEx>
-              <w:tc>
-                <w:tcPr>
-                  <w:tcW w:w="0" w:type="auto"/>
-                </w:tcPr>
-                <w:p>
-                  <w:r>
-                    <w:t>plongeoir</w:t>
-                  </w:r>
-                </w:p>
-              </w:tc>
-              <w:tc>
-                <w:tcPr>
-                  <w:tcW w:w="0" w:type="auto"/>
-                </w:tcPr>
-                <w:p>
-                  <w:r>
-                    <w:t>quand je regarde a côté de la piscine j'y vois plusieurs plongeoirs de différentes tailles</w:t>
-                  </w:r>
-                </w:p>
-              </w:tc>
-            </w:tr>
-            <w:tr>
-              <w:tblPrEx>
-                <w:tblCellMar>
-                  <w:top w:w="0" w:type="dxa"/>
-                  <w:bottom w:w="0" w:type="dxa"/>
-                </w:tblCellMar>
-              </w:tblPrEx>
-              <w:tc>
-                <w:tcPr>
-                  <w:tcW w:w="0" w:type="auto"/>
-                </w:tcPr>
-                <w:p>
-                  <w:r>
-                    <w:t>chaises longues</w:t>
-                  </w:r>
-                </w:p>
-              </w:tc>
-              <w:tc>
-                <w:tcPr>
-                  <w:tcW w:w="0" w:type="auto"/>
-                </w:tcPr>
-                <w:p>
-                  <w:r>
-                    <w:t>à côté de la piscine il y a des chaises longues disposées en ligne</w:t>
-                  </w:r>
-                </w:p>
-              </w:tc>
-            </w:tr>
-            <w:tr>
-              <w:tblPrEx>
-                <w:tblCellMar>
-                  <w:top w:w="0" w:type="dxa"/>
-                  <w:bottom w:w="0" w:type="dxa"/>
-                </w:tblCellMar>
-              </w:tblPrEx>
-              <w:tc>
-                <w:tcPr>
-                  <w:tcW w:w="0" w:type="auto"/>
-                </w:tcPr>
-                <w:p>
-                  <w:r>
-                    <w:t>trousse de soin</w:t>
-                  </w:r>
-                </w:p>
-              </w:tc>
-              <w:tc>
-                <w:tcPr>
-                  <w:tcW w:w="0" w:type="auto"/>
-                </w:tcPr>
-                <w:p>
-                  <w:r>
-                    <w:t>sur le mur du bâtiment a côté de la piscine il y a une trousse de soin</w:t>
-                  </w:r>
-                </w:p>
-              </w:tc>
-            </w:tr>
-            <w:tr>
-              <w:tblPrEx>
-                <w:tblCellMar>
-                  <w:top w:w="0" w:type="dxa"/>
-                  <w:bottom w:w="0" w:type="dxa"/>
-                </w:tblCellMar>
-              </w:tblPrEx>
-              <w:tc>
-                <w:tcPr>
-                  <w:tcW w:w="0" w:type="auto"/>
-                </w:tcPr>
-                <w:p>
-                  <w:r>
-                    <w:t>douches</w:t>
-                  </w:r>
-                </w:p>
-              </w:tc>
-              <w:tc>
-                <w:tcPr>
-                  <w:tcW w:w="0" w:type="auto"/>
-                </w:tcPr>
-                <w:p>
-                  <w:r>
-                    <w:t>juste avant l'entrée au bâtiment il y a 2 douches</w:t>
-                  </w:r>
-                </w:p>
-              </w:tc>
-            </w:tr>
-            <w:tr>
-              <w:tblPrEx>
-                <w:tblCellMar>
-                  <w:top w:w="0" w:type="dxa"/>
-                  <w:bottom w:w="0" w:type="dxa"/>
-                </w:tblCellMar>
-              </w:tblPrEx>
-              <w:tc>
-                <w:tcPr>
-                  <w:tcW w:w="0" w:type="auto"/>
-                </w:tcPr>
-                <w:p>
-                  <w:r>
-                    <w:t>parasols</w:t>
-                  </w:r>
-                </w:p>
-              </w:tc>
-              <w:tc>
-                <w:tcPr>
-                  <w:tcW w:w="0" w:type="auto"/>
-                </w:tcPr>
-                <w:p>
-                  <w:r>
-                    <w:t xml:space="preserve">à côté des chaises longues il y a des </w:t>
-                  </w:r>
-                  <w:r>
-                    <w:t>parasols</w:t>
-                  </w:r>
-                  <w:r>
-                    <w:t xml:space="preserve"> disposées de façon </w:t>
-                  </w:r>
-                  <w:proofErr w:type="spellStart"/>
-                  <w:r>
-                    <w:t>a</w:t>
-                  </w:r>
-                  <w:proofErr w:type="spellEnd"/>
-                  <w:r>
-                    <w:t xml:space="preserve"> la libre utilisation</w:t>
-                  </w:r>
-                </w:p>
-              </w:tc>
-            </w:tr>
-            <w:tr>
-              <w:tblPrEx>
-                <w:tblCellMar>
-                  <w:top w:w="0" w:type="dxa"/>
-                  <w:bottom w:w="0" w:type="dxa"/>
-                </w:tblCellMar>
-              </w:tblPrEx>
-              <w:tc>
-                <w:tcPr>
-                  <w:tcW w:w="0" w:type="auto"/>
-                </w:tcPr>
-                <w:p>
-                  <w:r>
-                    <w:t>gazon</w:t>
-                  </w:r>
-                </w:p>
-              </w:tc>
-              <w:tc>
-                <w:tcPr>
-                  <w:tcW w:w="0" w:type="auto"/>
-                </w:tcPr>
-                <w:p>
-                  <w:r>
-                    <w:t>à côté de la piscine  il y a une petite zone de gazon</w:t>
-                  </w:r>
-                </w:p>
-              </w:tc>
-            </w:tr>
-          </w:tbl>
-          <w:p/>
-        </w:tc>
-      </w:tr>
-    </w:tbl>
-    <w:p/>
-    <w:p>
-      <w:pPr>
-        <w:pStyle w:val="Titre3"/>
-      </w:pPr>
-      <w:r>
-        <w:t>Vestiaire du personnel</w:t>
-      </w:r>
-    </w:p>
-    <w:tbl>
-      <w:tblPr>
-        <w:tblW w:w="100" w:type="auto"/>
-        <w:tblBorders>
-          <w:top w:val="single" w:sz="4" w:space="0" w:color="auto"/>
-          <w:left w:val="single" w:sz="4" w:space="0" w:color="auto"/>
-          <w:bottom w:val="single" w:sz="4" w:space="0" w:color="auto"/>
-          <w:right w:val="single" w:sz="4" w:space="0" w:color="auto"/>
-          <w:insideH w:val="single" w:sz="4" w:space="0" w:color="auto"/>
-          <w:insideV w:val="single" w:sz="4" w:space="0" w:color="auto"/>
-        </w:tblBorders>
-        <w:tblCellMar>
-          <w:left w:w="10" w:type="dxa"/>
-          <w:right w:w="10" w:type="dxa"/>
-        </w:tblCellMar>
-        <w:tblLook w:val="04A0" w:firstRow="1" w:lastRow="0" w:firstColumn="1" w:lastColumn="0" w:noHBand="0" w:noVBand="1"/>
-      </w:tblPr>
-      <w:tblGrid>
-        <w:gridCol w:w="9060"/>
-      </w:tblGrid>
-      <w:tr>
-        <w:tblPrEx>
-          <w:tblCellMar>
-            <w:top w:w="0" w:type="dxa"/>
-            <w:bottom w:w="0" w:type="dxa"/>
-          </w:tblCellMar>
-        </w:tblPrEx>
-        <w:tc>
-          <w:tcPr>
-            <w:tcW w:w="0" w:type="auto"/>
-          </w:tcPr>
-          <w:p>
-            <w:r>
-              <w:t>En tant que membre du personnel Je veux pouvoir poser mes affaires et avoir accès à ma pièce de travail</w:t>
-            </w:r>
-          </w:p>
-        </w:tc>
-      </w:tr>
-      <w:tr>
-        <w:tblPrEx>
-          <w:tblCellMar>
-            <w:top w:w="0" w:type="dxa"/>
-            <w:bottom w:w="0" w:type="dxa"/>
-          </w:tblCellMar>
-        </w:tblPrEx>
-        <w:tc>
-          <w:tcPr>
-            <w:tcW w:w="0" w:type="auto"/>
-          </w:tcPr>
-          <w:p>
-            <w:pPr>
-              <w:jc w:val="center"/>
-            </w:pPr>
-            <w:r>
-              <w:t>Tests d'</w:t>
-            </w:r>
-            <w:proofErr w:type="spellStart"/>
-            <w:r>
-              <w:t>acceptance</w:t>
-            </w:r>
-            <w:proofErr w:type="spellEnd"/>
-            <w:r>
-              <w:t xml:space="preserve">: </w:t>
-            </w:r>
-          </w:p>
-          <w:tbl>
-            <w:tblPr>
-              <w:tblW w:w="100" w:type="auto"/>
-              <w:tblCellMar>
-                <w:left w:w="10" w:type="dxa"/>
-                <w:right w:w="10" w:type="dxa"/>
-              </w:tblCellMar>
-              <w:tblLook w:val="04A0" w:firstRow="1" w:lastRow="0" w:firstColumn="1" w:lastColumn="0" w:noHBand="0" w:noVBand="1"/>
-            </w:tblPr>
-            <w:tblGrid>
-              <w:gridCol w:w="1694"/>
-              <w:gridCol w:w="7346"/>
-            </w:tblGrid>
-            <w:tr>
-              <w:tblPrEx>
-                <w:tblCellMar>
-                  <w:top w:w="0" w:type="dxa"/>
-                  <w:bottom w:w="0" w:type="dxa"/>
-                </w:tblCellMar>
-              </w:tblPrEx>
-              <w:tc>
-                <w:tcPr>
-                  <w:tcW w:w="0" w:type="auto"/>
-                </w:tcPr>
-                <w:p>
-                  <w:r>
-                    <w:t>Porte-manteaux</w:t>
-                  </w:r>
-                </w:p>
-              </w:tc>
-              <w:tc>
-                <w:tcPr>
-                  <w:tcW w:w="0" w:type="auto"/>
-                </w:tcPr>
-                <w:p>
-                  <w:r>
-                    <w:t>Dans le vestiaire Il y a des porte-manteaux pour entreposer les vestes</w:t>
-                  </w:r>
-                </w:p>
-              </w:tc>
-            </w:tr>
-            <w:tr>
-              <w:tblPrEx>
-                <w:tblCellMar>
-                  <w:top w:w="0" w:type="dxa"/>
-                  <w:bottom w:w="0" w:type="dxa"/>
-                </w:tblCellMar>
-              </w:tblPrEx>
-              <w:tc>
-                <w:tcPr>
-                  <w:tcW w:w="0" w:type="auto"/>
-                </w:tcPr>
-                <w:p>
-                  <w:r>
-                    <w:lastRenderedPageBreak/>
-                    <w:t>Casiers</w:t>
-                  </w:r>
-                </w:p>
-              </w:tc>
-              <w:tc>
-                <w:tcPr>
-                  <w:tcW w:w="0" w:type="auto"/>
-                </w:tcPr>
-                <w:p>
-                  <w:r>
-                    <w:t>Dans le vestiaires Il y a des casiers pour ranger ses habits et ses affaires personnelles</w:t>
-                  </w:r>
-                </w:p>
-              </w:tc>
-            </w:tr>
-            <w:tr>
-              <w:tblPrEx>
-                <w:tblCellMar>
-                  <w:top w:w="0" w:type="dxa"/>
-                  <w:bottom w:w="0" w:type="dxa"/>
-                </w:tblCellMar>
-              </w:tblPrEx>
-              <w:tc>
-                <w:tcPr>
-                  <w:tcW w:w="0" w:type="auto"/>
-                </w:tcPr>
-                <w:p>
-                  <w:r>
-                    <w:t>Interrupteur</w:t>
-                  </w:r>
-                </w:p>
-              </w:tc>
-              <w:tc>
-                <w:tcPr>
-                  <w:tcW w:w="0" w:type="auto"/>
-                </w:tcPr>
-                <w:p>
-                  <w:r>
-                    <w:t>A côté de la porte qui vient de l'extérieur de l'hôtel Il y a un interrupteur pour la lumière</w:t>
-                  </w:r>
-                </w:p>
-              </w:tc>
-            </w:tr>
-            <w:tr>
-              <w:tblPrEx>
-                <w:tblCellMar>
-                  <w:top w:w="0" w:type="dxa"/>
-                  <w:bottom w:w="0" w:type="dxa"/>
-                </w:tblCellMar>
-              </w:tblPrEx>
-              <w:tc>
-                <w:tcPr>
-                  <w:tcW w:w="0" w:type="auto"/>
-                </w:tcPr>
-                <w:p>
-                  <w:r>
-                    <w:t>Banc</w:t>
-                  </w:r>
-                </w:p>
-              </w:tc>
-              <w:tc>
-                <w:tcPr>
-                  <w:tcW w:w="0" w:type="auto"/>
-                </w:tcPr>
-                <w:p>
-                  <w:r>
-                    <w:t>Au milieu de la pièce, Il y a un long banc pour que le personnel puisse s'asseoir pour se changer</w:t>
-                  </w:r>
-                </w:p>
-              </w:tc>
-            </w:tr>
-            <w:tr>
-              <w:tblPrEx>
-                <w:tblCellMar>
-                  <w:top w:w="0" w:type="dxa"/>
-                  <w:bottom w:w="0" w:type="dxa"/>
-                </w:tblCellMar>
-              </w:tblPrEx>
-              <w:tc>
-                <w:tcPr>
-                  <w:tcW w:w="0" w:type="auto"/>
-                </w:tcPr>
-                <w:p>
-                  <w:r>
-                    <w:t>Lumière</w:t>
-                  </w:r>
-                </w:p>
-              </w:tc>
-              <w:tc>
-                <w:tcPr>
-                  <w:tcW w:w="0" w:type="auto"/>
-                </w:tcPr>
-                <w:p>
-                  <w:r>
-                    <w:t>Au milieu du plafond, Il y a un grande lampe qui traverse la pièce dans la longueur</w:t>
-                  </w:r>
-                </w:p>
-              </w:tc>
-            </w:tr>
-            <w:tr>
-              <w:tblPrEx>
-                <w:tblCellMar>
-                  <w:top w:w="0" w:type="dxa"/>
-                  <w:bottom w:w="0" w:type="dxa"/>
-                </w:tblCellMar>
-              </w:tblPrEx>
-              <w:tc>
-                <w:tcPr>
-                  <w:tcW w:w="0" w:type="auto"/>
-                </w:tcPr>
-                <w:p>
-                  <w:r>
-                    <w:t>Carrelage</w:t>
-                  </w:r>
-                </w:p>
-              </w:tc>
-              <w:tc>
-                <w:tcPr>
-                  <w:tcW w:w="0" w:type="auto"/>
-                </w:tcPr>
-                <w:p>
-                  <w:r>
-                    <w:t>Sur le sol de la pièce, Il y a du carrelage</w:t>
-                  </w:r>
-                </w:p>
-              </w:tc>
-            </w:tr>
-            <w:tr>
-              <w:tblPrEx>
-                <w:tblCellMar>
-                  <w:top w:w="0" w:type="dxa"/>
-                  <w:bottom w:w="0" w:type="dxa"/>
-                </w:tblCellMar>
-              </w:tblPrEx>
-              <w:tc>
-                <w:tcPr>
-                  <w:tcW w:w="0" w:type="auto"/>
-                </w:tcPr>
-                <w:p>
-                  <w:r>
-                    <w:t>Porte</w:t>
-                  </w:r>
-                </w:p>
-              </w:tc>
-              <w:tc>
-                <w:tcPr>
-                  <w:tcW w:w="0" w:type="auto"/>
-                </w:tcPr>
-                <w:p>
-                  <w:r>
-                    <w:t>A l'entrée de la pièce, Il y a une porte qui donne sur l'extérieur de l'hôtel</w:t>
-                  </w:r>
-                </w:p>
-              </w:tc>
-            </w:tr>
-            <w:tr>
-              <w:tblPrEx>
-                <w:tblCellMar>
-                  <w:top w:w="0" w:type="dxa"/>
-                  <w:bottom w:w="0" w:type="dxa"/>
-                </w:tblCellMar>
-              </w:tblPrEx>
-              <w:tc>
-                <w:tcPr>
-                  <w:tcW w:w="0" w:type="auto"/>
-                </w:tcPr>
-                <w:p>
-                  <w:r>
-                    <w:t xml:space="preserve">Portes </w:t>
-                  </w:r>
-                  <w:r>
-                    <w:t>conductrices</w:t>
-                  </w:r>
-                </w:p>
-              </w:tc>
-              <w:tc>
-                <w:tcPr>
-                  <w:tcW w:w="0" w:type="auto"/>
-                </w:tcPr>
-                <w:p>
-                  <w:r>
-                    <w:t>Sur les tous les murs sauf celui où est la porte d'entrée, Il y a des portes qui mènent aux différentes pièces de l'hôtel</w:t>
-                  </w:r>
-                </w:p>
-              </w:tc>
-            </w:tr>
-          </w:tbl>
-          <w:p/>
-        </w:tc>
-      </w:tr>
-    </w:tbl>
-    <w:p/>
-    <w:p>
-      <w:pPr>
-        <w:pStyle w:val="Titre3"/>
-      </w:pPr>
-      <w:r>
-        <w:t>Réception</w:t>
-      </w:r>
-    </w:p>
-    <w:tbl>
-      <w:tblPr>
-        <w:tblW w:w="100" w:type="auto"/>
-        <w:tblBorders>
-          <w:top w:val="single" w:sz="4" w:space="0" w:color="auto"/>
-          <w:left w:val="single" w:sz="4" w:space="0" w:color="auto"/>
-          <w:bottom w:val="single" w:sz="4" w:space="0" w:color="auto"/>
-          <w:right w:val="single" w:sz="4" w:space="0" w:color="auto"/>
-          <w:insideH w:val="single" w:sz="4" w:space="0" w:color="auto"/>
-          <w:insideV w:val="single" w:sz="4" w:space="0" w:color="auto"/>
-        </w:tblBorders>
-        <w:tblCellMar>
-          <w:left w:w="10" w:type="dxa"/>
-          <w:right w:w="10" w:type="dxa"/>
-        </w:tblCellMar>
-        <w:tblLook w:val="04A0" w:firstRow="1" w:lastRow="0" w:firstColumn="1" w:lastColumn="0" w:noHBand="0" w:noVBand="1"/>
+        <w:tblLook w:val="0000" w:firstRow="0" w:lastRow="0" w:firstColumn="0" w:lastColumn="0" w:noHBand="0" w:noVBand="0"/>
       </w:tblPr>
       <w:tblGrid>
         <w:gridCol w:w="9060"/>
@@ -7584,11 +7360,11 @@
                 <w:left w:w="10" w:type="dxa"/>
                 <w:right w:w="10" w:type="dxa"/>
               </w:tblCellMar>
-              <w:tblLook w:val="04A0" w:firstRow="1" w:lastRow="0" w:firstColumn="1" w:lastColumn="0" w:noHBand="0" w:noVBand="1"/>
+              <w:tblLook w:val="0000" w:firstRow="0" w:lastRow="0" w:firstColumn="0" w:lastColumn="0" w:noHBand="0" w:noVBand="0"/>
             </w:tblPr>
             <w:tblGrid>
-              <w:gridCol w:w="1457"/>
-              <w:gridCol w:w="7583"/>
+              <w:gridCol w:w="1425"/>
+              <w:gridCol w:w="7615"/>
             </w:tblGrid>
             <w:tr>
               <w:tblPrEx>
@@ -7613,15 +7389,7 @@
                 </w:tcPr>
                 <w:p>
                   <w:r>
-                    <w:t xml:space="preserve">Quand je rentre par la porte principale de l'hôtel je marche 7 m, je suis collé au bureau de la réception et je vois que 7m derrière le bureau il y a un </w:t>
-                  </w:r>
-                  <w:proofErr w:type="spellStart"/>
-                  <w:r>
-                    <w:t>mûr</w:t>
-                  </w:r>
-                  <w:proofErr w:type="spellEnd"/>
-                  <w:r>
-                    <w:t xml:space="preserve"> de 6m de largeur</w:t>
+                    <w:t>Quand je rentre par la porte principale de l'hôtel je marche 7 m, je suis collé au bureau de la réception et je vois que 7m derrière le bureau il y a un mur de 6m de largeur</w:t>
                   </w:r>
                 </w:p>
               </w:tc>
@@ -7705,15 +7473,7 @@
                 </w:tcPr>
                 <w:p>
                   <w:r>
-                    <w:t xml:space="preserve">collé au </w:t>
-                  </w:r>
-                  <w:r>
-                    <w:t>mur</w:t>
-                  </w:r>
-                  <w:bookmarkStart w:id="24" w:name="_GoBack"/>
-                  <w:bookmarkEnd w:id="24"/>
-                  <w:r>
-                    <w:t xml:space="preserve"> en face de celui qui contient la porte il y a une imprimante sur un meuble prévue à cette effet mesurant 1m sur 0.8 m et au total mesurant 1.2 m de hauteur.</w:t>
+                    <w:t>collé au mur en face de celui qui contient la porte il y a une imprimante sur un meuble prévue à cette effet mesurant 1m sur 0.8 m et au total mesurant 1.2 m de hauteur.</w:t>
                   </w:r>
                 </w:p>
               </w:tc>
@@ -7881,7 +7641,45 @@
                 </w:tcPr>
                 <w:p>
                   <w:r>
-                    <w:t>la réception est au 1er étage</w:t>
+                    <w:t xml:space="preserve">la réception est au </w:t>
+                  </w:r>
+                  <w:proofErr w:type="spellStart"/>
+                  <w:r>
+                    <w:t>rez</w:t>
+                  </w:r>
+                  <w:proofErr w:type="spellEnd"/>
+                </w:p>
+              </w:tc>
+            </w:tr>
+            <w:tr>
+              <w:tblPrEx>
+                <w:tblCellMar>
+                  <w:top w:w="0" w:type="dxa"/>
+                  <w:bottom w:w="0" w:type="dxa"/>
+                </w:tblCellMar>
+              </w:tblPrEx>
+              <w:tc>
+                <w:tcPr>
+                  <w:tcW w:w="0" w:type="auto"/>
+                </w:tcPr>
+                <w:p>
+                  <w:r>
+                    <w:t>porte d'entrée</w:t>
+                  </w:r>
+                </w:p>
+              </w:tc>
+              <w:tc>
+                <w:tcPr>
+                  <w:tcW w:w="0" w:type="auto"/>
+                </w:tcPr>
+                <w:p>
+                  <w:proofErr w:type="gramStart"/>
+                  <w:r>
+                    <w:t>!https://ibb.co/Vm0jq7D(emplacement</w:t>
+                  </w:r>
+                  <w:proofErr w:type="gramEnd"/>
+                  <w:r>
+                    <w:t xml:space="preserve"> de la porte)!  la porte est une porte double une à droite du pilier et une à gauche du pilier</w:t>
                   </w:r>
                 </w:p>
               </w:tc>
@@ -7973,6 +7771,7 @@
       </w:pPr>
       <w:bookmarkStart w:id="25" w:name="_Toc128323768"/>
       <w:r>
+        <w:lastRenderedPageBreak/>
         <w:t>Conception</w:t>
       </w:r>
       <w:bookmarkEnd w:id="25"/>
@@ -8032,7 +7831,6 @@
         <w:pStyle w:val="Informations"/>
       </w:pPr>
       <w:r>
-        <w:lastRenderedPageBreak/>
         <w:t>Le chapitre contient toujours au moins un modèle conceptuel de données (dictionnaire de données)</w:t>
       </w:r>
     </w:p>
@@ -8060,8 +7858,8 @@
         <w:pStyle w:val="Titre2"/>
       </w:pPr>
       <w:bookmarkStart w:id="28" w:name="_Toc128323771"/>
-      <w:bookmarkEnd w:id="22"/>
       <w:bookmarkEnd w:id="23"/>
+      <w:bookmarkEnd w:id="24"/>
       <w:r>
         <w:t>Implémentations spécifiques</w:t>
       </w:r>
@@ -8509,6 +8307,7 @@
       <w:bookmarkStart w:id="45" w:name="_Toc165969653"/>
       <w:bookmarkStart w:id="46" w:name="_Toc128323780"/>
       <w:r>
+        <w:lastRenderedPageBreak/>
         <w:t>Conclusion</w:t>
       </w:r>
       <w:bookmarkEnd w:id="45"/>
@@ -8561,7 +8360,6 @@
       <w:bookmarkStart w:id="49" w:name="_Toc165969655"/>
       <w:bookmarkStart w:id="50" w:name="_Toc128323782"/>
       <w:r>
-        <w:lastRenderedPageBreak/>
         <w:t>Bilan de la planification</w:t>
       </w:r>
       <w:bookmarkEnd w:id="49"/>
@@ -8944,16 +8742,31 @@
             </w:rPr>
             <w:t> :</w:t>
           </w:r>
-          <w:fldSimple w:instr=" AUTHOR   \* MERGEFORMAT ">
-            <w:r>
-              <w:rPr>
-                <w:rFonts w:cs="Arial"/>
-                <w:noProof/>
-                <w:szCs w:val="16"/>
-              </w:rPr>
-              <w:t>Eithan SanchezFilipe</w:t>
-            </w:r>
-          </w:fldSimple>
+          <w:r>
+            <w:fldChar w:fldCharType="begin"/>
+          </w:r>
+          <w:r>
+            <w:instrText xml:space="preserve"> AUTHOR   \* MERGEFORMAT </w:instrText>
+          </w:r>
+          <w:r>
+            <w:fldChar w:fldCharType="separate"/>
+          </w:r>
+          <w:r>
+            <w:rPr>
+              <w:rFonts w:cs="Arial"/>
+              <w:noProof/>
+              <w:szCs w:val="16"/>
+            </w:rPr>
+            <w:t>Eithan SanchezFilipe</w:t>
+          </w:r>
+          <w:r>
+            <w:rPr>
+              <w:rFonts w:cs="Arial"/>
+              <w:noProof/>
+              <w:szCs w:val="16"/>
+            </w:rPr>
+            <w:fldChar w:fldCharType="end"/>
+          </w:r>
         </w:p>
         <w:p>
           <w:pPr>
@@ -9147,7 +8960,7 @@
               <w:noProof/>
               <w:szCs w:val="16"/>
             </w:rPr>
-            <w:t>10</w:t>
+            <w:t>5</w:t>
           </w:r>
           <w:r>
             <w:rPr>
@@ -9299,16 +9112,31 @@
             </w:rPr>
             <w:t xml:space="preserve">Version: </w:t>
           </w:r>
-          <w:fldSimple w:instr=" REVNUM   \* MERGEFORMAT ">
-            <w:r>
-              <w:rPr>
-                <w:rFonts w:cs="Arial"/>
-                <w:noProof/>
-                <w:szCs w:val="16"/>
-              </w:rPr>
-              <w:t>1</w:t>
-            </w:r>
-          </w:fldSimple>
+          <w:r>
+            <w:fldChar w:fldCharType="begin"/>
+          </w:r>
+          <w:r>
+            <w:instrText xml:space="preserve"> REVNUM   \* MERGEFORMAT </w:instrText>
+          </w:r>
+          <w:r>
+            <w:fldChar w:fldCharType="separate"/>
+          </w:r>
+          <w:r>
+            <w:rPr>
+              <w:rFonts w:cs="Arial"/>
+              <w:noProof/>
+              <w:szCs w:val="16"/>
+            </w:rPr>
+            <w:t>1</w:t>
+          </w:r>
+          <w:r>
+            <w:rPr>
+              <w:rFonts w:cs="Arial"/>
+              <w:noProof/>
+              <w:szCs w:val="16"/>
+            </w:rPr>
+            <w:fldChar w:fldCharType="end"/>
+          </w:r>
           <w:r>
             <w:rPr>
               <w:rFonts w:cs="Arial"/>
@@ -9343,7 +9171,7 @@
               <w:noProof/>
               <w:szCs w:val="16"/>
             </w:rPr>
-            <w:t>29.01.2024 11:59</w:t>
+            <w:t>30.01.2024 15:43</w:t>
           </w:r>
           <w:r>
             <w:rPr>
@@ -9369,16 +9197,31 @@
               <w:szCs w:val="16"/>
             </w:rPr>
           </w:pPr>
-          <w:fldSimple w:instr=" FILENAME  \* FirstCap  \* MERGEFORMAT ">
-            <w:r>
-              <w:rPr>
-                <w:rFonts w:cs="Arial"/>
-                <w:noProof/>
-                <w:szCs w:val="16"/>
-              </w:rPr>
-              <w:t>Document1</w:t>
-            </w:r>
-          </w:fldSimple>
+          <w:r>
+            <w:fldChar w:fldCharType="begin"/>
+          </w:r>
+          <w:r>
+            <w:instrText xml:space="preserve"> FILENAME  \* FirstCap  \* MERGEFORMAT </w:instrText>
+          </w:r>
+          <w:r>
+            <w:fldChar w:fldCharType="separate"/>
+          </w:r>
+          <w:r>
+            <w:rPr>
+              <w:rFonts w:cs="Arial"/>
+              <w:noProof/>
+              <w:szCs w:val="16"/>
+            </w:rPr>
+            <w:t>Document1</w:t>
+          </w:r>
+          <w:r>
+            <w:rPr>
+              <w:rFonts w:cs="Arial"/>
+              <w:noProof/>
+              <w:szCs w:val="16"/>
+            </w:rPr>
+            <w:fldChar w:fldCharType="end"/>
+          </w:r>
         </w:p>
       </w:tc>
     </w:tr>
@@ -9585,7 +9428,7 @@
         <v:path o:extrusionok="f" gradientshapeok="t" o:connecttype="rect"/>
         <o:lock v:ext="edit" aspectratio="t"/>
       </v:shapetype>
-      <v:shape id="_x0000_i1033" type="#_x0000_t75" style="width:11.9pt;height:11.9pt" o:bullet="t">
+      <v:shape id="_x0000_i1039" type="#_x0000_t75" style="width:11.9pt;height:11.9pt" o:bullet="t">
         <v:imagedata r:id="rId1" o:title="BD10263_"/>
       </v:shape>
     </w:pict>
@@ -9870,6 +9713,119 @@
     </w:lvl>
   </w:abstractNum>
   <w:abstractNum w:abstractNumId="3" w15:restartNumberingAfterBreak="0">
+    <w:nsid w:val="11801E7C"/>
+    <w:multiLevelType w:val="hybridMultilevel"/>
+    <w:tmpl w:val="6DF85BA0"/>
+    <w:lvl w:ilvl="0" w:tplc="100C0001">
+      <w:start w:val="1"/>
+      <w:numFmt w:val="bullet"/>
+      <w:lvlText w:val=""/>
+      <w:lvlJc w:val="left"/>
+      <w:pPr>
+        <w:ind w:left="720" w:hanging="360"/>
+      </w:pPr>
+      <w:rPr>
+        <w:rFonts w:ascii="Symbol" w:hAnsi="Symbol" w:hint="default"/>
+      </w:rPr>
+    </w:lvl>
+    <w:lvl w:ilvl="1" w:tplc="100C0003" w:tentative="1">
+      <w:start w:val="1"/>
+      <w:numFmt w:val="bullet"/>
+      <w:lvlText w:val="o"/>
+      <w:lvlJc w:val="left"/>
+      <w:pPr>
+        <w:ind w:left="1440" w:hanging="360"/>
+      </w:pPr>
+      <w:rPr>
+        <w:rFonts w:ascii="Courier New" w:hAnsi="Courier New" w:cs="Courier New" w:hint="default"/>
+      </w:rPr>
+    </w:lvl>
+    <w:lvl w:ilvl="2" w:tplc="100C0005" w:tentative="1">
+      <w:start w:val="1"/>
+      <w:numFmt w:val="bullet"/>
+      <w:lvlText w:val=""/>
+      <w:lvlJc w:val="left"/>
+      <w:pPr>
+        <w:ind w:left="2160" w:hanging="360"/>
+      </w:pPr>
+      <w:rPr>
+        <w:rFonts w:ascii="Wingdings" w:hAnsi="Wingdings" w:hint="default"/>
+      </w:rPr>
+    </w:lvl>
+    <w:lvl w:ilvl="3" w:tplc="100C0001" w:tentative="1">
+      <w:start w:val="1"/>
+      <w:numFmt w:val="bullet"/>
+      <w:lvlText w:val=""/>
+      <w:lvlJc w:val="left"/>
+      <w:pPr>
+        <w:ind w:left="2880" w:hanging="360"/>
+      </w:pPr>
+      <w:rPr>
+        <w:rFonts w:ascii="Symbol" w:hAnsi="Symbol" w:hint="default"/>
+      </w:rPr>
+    </w:lvl>
+    <w:lvl w:ilvl="4" w:tplc="100C0003" w:tentative="1">
+      <w:start w:val="1"/>
+      <w:numFmt w:val="bullet"/>
+      <w:lvlText w:val="o"/>
+      <w:lvlJc w:val="left"/>
+      <w:pPr>
+        <w:ind w:left="3600" w:hanging="360"/>
+      </w:pPr>
+      <w:rPr>
+        <w:rFonts w:ascii="Courier New" w:hAnsi="Courier New" w:cs="Courier New" w:hint="default"/>
+      </w:rPr>
+    </w:lvl>
+    <w:lvl w:ilvl="5" w:tplc="100C0005" w:tentative="1">
+      <w:start w:val="1"/>
+      <w:numFmt w:val="bullet"/>
+      <w:lvlText w:val=""/>
+      <w:lvlJc w:val="left"/>
+      <w:pPr>
+        <w:ind w:left="4320" w:hanging="360"/>
+      </w:pPr>
+      <w:rPr>
+        <w:rFonts w:ascii="Wingdings" w:hAnsi="Wingdings" w:hint="default"/>
+      </w:rPr>
+    </w:lvl>
+    <w:lvl w:ilvl="6" w:tplc="100C0001" w:tentative="1">
+      <w:start w:val="1"/>
+      <w:numFmt w:val="bullet"/>
+      <w:lvlText w:val=""/>
+      <w:lvlJc w:val="left"/>
+      <w:pPr>
+        <w:ind w:left="5040" w:hanging="360"/>
+      </w:pPr>
+      <w:rPr>
+        <w:rFonts w:ascii="Symbol" w:hAnsi="Symbol" w:hint="default"/>
+      </w:rPr>
+    </w:lvl>
+    <w:lvl w:ilvl="7" w:tplc="100C0003" w:tentative="1">
+      <w:start w:val="1"/>
+      <w:numFmt w:val="bullet"/>
+      <w:lvlText w:val="o"/>
+      <w:lvlJc w:val="left"/>
+      <w:pPr>
+        <w:ind w:left="5760" w:hanging="360"/>
+      </w:pPr>
+      <w:rPr>
+        <w:rFonts w:ascii="Courier New" w:hAnsi="Courier New" w:cs="Courier New" w:hint="default"/>
+      </w:rPr>
+    </w:lvl>
+    <w:lvl w:ilvl="8" w:tplc="100C0005" w:tentative="1">
+      <w:start w:val="1"/>
+      <w:numFmt w:val="bullet"/>
+      <w:lvlText w:val=""/>
+      <w:lvlJc w:val="left"/>
+      <w:pPr>
+        <w:ind w:left="6480" w:hanging="360"/>
+      </w:pPr>
+      <w:rPr>
+        <w:rFonts w:ascii="Wingdings" w:hAnsi="Wingdings" w:hint="default"/>
+      </w:rPr>
+    </w:lvl>
+  </w:abstractNum>
+  <w:abstractNum w:abstractNumId="4" w15:restartNumberingAfterBreak="0">
     <w:nsid w:val="13AB381A"/>
     <w:multiLevelType w:val="hybridMultilevel"/>
     <w:tmpl w:val="B43857E8"/>
@@ -10012,7 +9968,7 @@
       </w:rPr>
     </w:lvl>
   </w:abstractNum>
-  <w:abstractNum w:abstractNumId="4" w15:restartNumberingAfterBreak="0">
+  <w:abstractNum w:abstractNumId="5" w15:restartNumberingAfterBreak="0">
     <w:nsid w:val="2A8F67FD"/>
     <w:multiLevelType w:val="multilevel"/>
     <w:tmpl w:val="08EA5668"/>
@@ -10155,7 +10111,7 @@
       </w:rPr>
     </w:lvl>
   </w:abstractNum>
-  <w:abstractNum w:abstractNumId="5" w15:restartNumberingAfterBreak="0">
+  <w:abstractNum w:abstractNumId="6" w15:restartNumberingAfterBreak="0">
     <w:nsid w:val="4AC47D34"/>
     <w:multiLevelType w:val="hybridMultilevel"/>
     <w:tmpl w:val="2F984ECE"/>
@@ -10268,23 +10224,373 @@
       </w:rPr>
     </w:lvl>
   </w:abstractNum>
+  <w:abstractNum w:abstractNumId="7" w15:restartNumberingAfterBreak="0">
+    <w:nsid w:val="615372C2"/>
+    <w:multiLevelType w:val="hybridMultilevel"/>
+    <w:tmpl w:val="127A1C22"/>
+    <w:lvl w:ilvl="0" w:tplc="9A68031E">
+      <w:numFmt w:val="bullet"/>
+      <w:lvlText w:val="-"/>
+      <w:lvlJc w:val="left"/>
+      <w:pPr>
+        <w:ind w:left="720" w:hanging="360"/>
+      </w:pPr>
+      <w:rPr>
+        <w:rFonts w:ascii="Century Gothic" w:eastAsia="Times New Roman" w:hAnsi="Century Gothic" w:cs="Times New Roman" w:hint="default"/>
+      </w:rPr>
+    </w:lvl>
+    <w:lvl w:ilvl="1" w:tplc="100C0003" w:tentative="1">
+      <w:start w:val="1"/>
+      <w:numFmt w:val="bullet"/>
+      <w:lvlText w:val="o"/>
+      <w:lvlJc w:val="left"/>
+      <w:pPr>
+        <w:ind w:left="1440" w:hanging="360"/>
+      </w:pPr>
+      <w:rPr>
+        <w:rFonts w:ascii="Courier New" w:hAnsi="Courier New" w:cs="Courier New" w:hint="default"/>
+      </w:rPr>
+    </w:lvl>
+    <w:lvl w:ilvl="2" w:tplc="100C0005" w:tentative="1">
+      <w:start w:val="1"/>
+      <w:numFmt w:val="bullet"/>
+      <w:lvlText w:val=""/>
+      <w:lvlJc w:val="left"/>
+      <w:pPr>
+        <w:ind w:left="2160" w:hanging="360"/>
+      </w:pPr>
+      <w:rPr>
+        <w:rFonts w:ascii="Wingdings" w:hAnsi="Wingdings" w:hint="default"/>
+      </w:rPr>
+    </w:lvl>
+    <w:lvl w:ilvl="3" w:tplc="100C0001" w:tentative="1">
+      <w:start w:val="1"/>
+      <w:numFmt w:val="bullet"/>
+      <w:lvlText w:val=""/>
+      <w:lvlJc w:val="left"/>
+      <w:pPr>
+        <w:ind w:left="2880" w:hanging="360"/>
+      </w:pPr>
+      <w:rPr>
+        <w:rFonts w:ascii="Symbol" w:hAnsi="Symbol" w:hint="default"/>
+      </w:rPr>
+    </w:lvl>
+    <w:lvl w:ilvl="4" w:tplc="100C0003" w:tentative="1">
+      <w:start w:val="1"/>
+      <w:numFmt w:val="bullet"/>
+      <w:lvlText w:val="o"/>
+      <w:lvlJc w:val="left"/>
+      <w:pPr>
+        <w:ind w:left="3600" w:hanging="360"/>
+      </w:pPr>
+      <w:rPr>
+        <w:rFonts w:ascii="Courier New" w:hAnsi="Courier New" w:cs="Courier New" w:hint="default"/>
+      </w:rPr>
+    </w:lvl>
+    <w:lvl w:ilvl="5" w:tplc="100C0005" w:tentative="1">
+      <w:start w:val="1"/>
+      <w:numFmt w:val="bullet"/>
+      <w:lvlText w:val=""/>
+      <w:lvlJc w:val="left"/>
+      <w:pPr>
+        <w:ind w:left="4320" w:hanging="360"/>
+      </w:pPr>
+      <w:rPr>
+        <w:rFonts w:ascii="Wingdings" w:hAnsi="Wingdings" w:hint="default"/>
+      </w:rPr>
+    </w:lvl>
+    <w:lvl w:ilvl="6" w:tplc="100C0001" w:tentative="1">
+      <w:start w:val="1"/>
+      <w:numFmt w:val="bullet"/>
+      <w:lvlText w:val=""/>
+      <w:lvlJc w:val="left"/>
+      <w:pPr>
+        <w:ind w:left="5040" w:hanging="360"/>
+      </w:pPr>
+      <w:rPr>
+        <w:rFonts w:ascii="Symbol" w:hAnsi="Symbol" w:hint="default"/>
+      </w:rPr>
+    </w:lvl>
+    <w:lvl w:ilvl="7" w:tplc="100C0003" w:tentative="1">
+      <w:start w:val="1"/>
+      <w:numFmt w:val="bullet"/>
+      <w:lvlText w:val="o"/>
+      <w:lvlJc w:val="left"/>
+      <w:pPr>
+        <w:ind w:left="5760" w:hanging="360"/>
+      </w:pPr>
+      <w:rPr>
+        <w:rFonts w:ascii="Courier New" w:hAnsi="Courier New" w:cs="Courier New" w:hint="default"/>
+      </w:rPr>
+    </w:lvl>
+    <w:lvl w:ilvl="8" w:tplc="100C0005" w:tentative="1">
+      <w:start w:val="1"/>
+      <w:numFmt w:val="bullet"/>
+      <w:lvlText w:val=""/>
+      <w:lvlJc w:val="left"/>
+      <w:pPr>
+        <w:ind w:left="6480" w:hanging="360"/>
+      </w:pPr>
+      <w:rPr>
+        <w:rFonts w:ascii="Wingdings" w:hAnsi="Wingdings" w:hint="default"/>
+      </w:rPr>
+    </w:lvl>
+  </w:abstractNum>
+  <w:abstractNum w:abstractNumId="8" w15:restartNumberingAfterBreak="0">
+    <w:nsid w:val="66BA2CEF"/>
+    <w:multiLevelType w:val="hybridMultilevel"/>
+    <w:tmpl w:val="2B98AB38"/>
+    <w:lvl w:ilvl="0" w:tplc="100C000F">
+      <w:start w:val="1"/>
+      <w:numFmt w:val="decimal"/>
+      <w:lvlText w:val="%1."/>
+      <w:lvlJc w:val="left"/>
+      <w:pPr>
+        <w:ind w:left="720" w:hanging="360"/>
+      </w:pPr>
+      <w:rPr>
+        <w:rFonts w:hint="default"/>
+      </w:rPr>
+    </w:lvl>
+    <w:lvl w:ilvl="1" w:tplc="100C0003" w:tentative="1">
+      <w:start w:val="1"/>
+      <w:numFmt w:val="bullet"/>
+      <w:lvlText w:val="o"/>
+      <w:lvlJc w:val="left"/>
+      <w:pPr>
+        <w:ind w:left="1440" w:hanging="360"/>
+      </w:pPr>
+      <w:rPr>
+        <w:rFonts w:ascii="Courier New" w:hAnsi="Courier New" w:cs="Courier New" w:hint="default"/>
+      </w:rPr>
+    </w:lvl>
+    <w:lvl w:ilvl="2" w:tplc="100C0005" w:tentative="1">
+      <w:start w:val="1"/>
+      <w:numFmt w:val="bullet"/>
+      <w:lvlText w:val=""/>
+      <w:lvlJc w:val="left"/>
+      <w:pPr>
+        <w:ind w:left="2160" w:hanging="360"/>
+      </w:pPr>
+      <w:rPr>
+        <w:rFonts w:ascii="Wingdings" w:hAnsi="Wingdings" w:hint="default"/>
+      </w:rPr>
+    </w:lvl>
+    <w:lvl w:ilvl="3" w:tplc="100C0001" w:tentative="1">
+      <w:start w:val="1"/>
+      <w:numFmt w:val="bullet"/>
+      <w:lvlText w:val=""/>
+      <w:lvlJc w:val="left"/>
+      <w:pPr>
+        <w:ind w:left="2880" w:hanging="360"/>
+      </w:pPr>
+      <w:rPr>
+        <w:rFonts w:ascii="Symbol" w:hAnsi="Symbol" w:hint="default"/>
+      </w:rPr>
+    </w:lvl>
+    <w:lvl w:ilvl="4" w:tplc="100C0003" w:tentative="1">
+      <w:start w:val="1"/>
+      <w:numFmt w:val="bullet"/>
+      <w:lvlText w:val="o"/>
+      <w:lvlJc w:val="left"/>
+      <w:pPr>
+        <w:ind w:left="3600" w:hanging="360"/>
+      </w:pPr>
+      <w:rPr>
+        <w:rFonts w:ascii="Courier New" w:hAnsi="Courier New" w:cs="Courier New" w:hint="default"/>
+      </w:rPr>
+    </w:lvl>
+    <w:lvl w:ilvl="5" w:tplc="100C0005" w:tentative="1">
+      <w:start w:val="1"/>
+      <w:numFmt w:val="bullet"/>
+      <w:lvlText w:val=""/>
+      <w:lvlJc w:val="left"/>
+      <w:pPr>
+        <w:ind w:left="4320" w:hanging="360"/>
+      </w:pPr>
+      <w:rPr>
+        <w:rFonts w:ascii="Wingdings" w:hAnsi="Wingdings" w:hint="default"/>
+      </w:rPr>
+    </w:lvl>
+    <w:lvl w:ilvl="6" w:tplc="100C0001" w:tentative="1">
+      <w:start w:val="1"/>
+      <w:numFmt w:val="bullet"/>
+      <w:lvlText w:val=""/>
+      <w:lvlJc w:val="left"/>
+      <w:pPr>
+        <w:ind w:left="5040" w:hanging="360"/>
+      </w:pPr>
+      <w:rPr>
+        <w:rFonts w:ascii="Symbol" w:hAnsi="Symbol" w:hint="default"/>
+      </w:rPr>
+    </w:lvl>
+    <w:lvl w:ilvl="7" w:tplc="100C0003" w:tentative="1">
+      <w:start w:val="1"/>
+      <w:numFmt w:val="bullet"/>
+      <w:lvlText w:val="o"/>
+      <w:lvlJc w:val="left"/>
+      <w:pPr>
+        <w:ind w:left="5760" w:hanging="360"/>
+      </w:pPr>
+      <w:rPr>
+        <w:rFonts w:ascii="Courier New" w:hAnsi="Courier New" w:cs="Courier New" w:hint="default"/>
+      </w:rPr>
+    </w:lvl>
+    <w:lvl w:ilvl="8" w:tplc="100C0005" w:tentative="1">
+      <w:start w:val="1"/>
+      <w:numFmt w:val="bullet"/>
+      <w:lvlText w:val=""/>
+      <w:lvlJc w:val="left"/>
+      <w:pPr>
+        <w:ind w:left="6480" w:hanging="360"/>
+      </w:pPr>
+      <w:rPr>
+        <w:rFonts w:ascii="Wingdings" w:hAnsi="Wingdings" w:hint="default"/>
+      </w:rPr>
+    </w:lvl>
+  </w:abstractNum>
+  <w:abstractNum w:abstractNumId="9" w15:restartNumberingAfterBreak="0">
+    <w:nsid w:val="71D94FB4"/>
+    <w:multiLevelType w:val="hybridMultilevel"/>
+    <w:tmpl w:val="FABCB41A"/>
+    <w:lvl w:ilvl="0" w:tplc="100C0001">
+      <w:start w:val="1"/>
+      <w:numFmt w:val="bullet"/>
+      <w:lvlText w:val=""/>
+      <w:lvlJc w:val="left"/>
+      <w:pPr>
+        <w:ind w:left="720" w:hanging="360"/>
+      </w:pPr>
+      <w:rPr>
+        <w:rFonts w:ascii="Symbol" w:hAnsi="Symbol" w:hint="default"/>
+      </w:rPr>
+    </w:lvl>
+    <w:lvl w:ilvl="1" w:tplc="100C0003" w:tentative="1">
+      <w:start w:val="1"/>
+      <w:numFmt w:val="bullet"/>
+      <w:lvlText w:val="o"/>
+      <w:lvlJc w:val="left"/>
+      <w:pPr>
+        <w:ind w:left="1440" w:hanging="360"/>
+      </w:pPr>
+      <w:rPr>
+        <w:rFonts w:ascii="Courier New" w:hAnsi="Courier New" w:cs="Courier New" w:hint="default"/>
+      </w:rPr>
+    </w:lvl>
+    <w:lvl w:ilvl="2" w:tplc="100C0005" w:tentative="1">
+      <w:start w:val="1"/>
+      <w:numFmt w:val="bullet"/>
+      <w:lvlText w:val=""/>
+      <w:lvlJc w:val="left"/>
+      <w:pPr>
+        <w:ind w:left="2160" w:hanging="360"/>
+      </w:pPr>
+      <w:rPr>
+        <w:rFonts w:ascii="Wingdings" w:hAnsi="Wingdings" w:hint="default"/>
+      </w:rPr>
+    </w:lvl>
+    <w:lvl w:ilvl="3" w:tplc="100C0001" w:tentative="1">
+      <w:start w:val="1"/>
+      <w:numFmt w:val="bullet"/>
+      <w:lvlText w:val=""/>
+      <w:lvlJc w:val="left"/>
+      <w:pPr>
+        <w:ind w:left="2880" w:hanging="360"/>
+      </w:pPr>
+      <w:rPr>
+        <w:rFonts w:ascii="Symbol" w:hAnsi="Symbol" w:hint="default"/>
+      </w:rPr>
+    </w:lvl>
+    <w:lvl w:ilvl="4" w:tplc="100C0003" w:tentative="1">
+      <w:start w:val="1"/>
+      <w:numFmt w:val="bullet"/>
+      <w:lvlText w:val="o"/>
+      <w:lvlJc w:val="left"/>
+      <w:pPr>
+        <w:ind w:left="3600" w:hanging="360"/>
+      </w:pPr>
+      <w:rPr>
+        <w:rFonts w:ascii="Courier New" w:hAnsi="Courier New" w:cs="Courier New" w:hint="default"/>
+      </w:rPr>
+    </w:lvl>
+    <w:lvl w:ilvl="5" w:tplc="100C0005" w:tentative="1">
+      <w:start w:val="1"/>
+      <w:numFmt w:val="bullet"/>
+      <w:lvlText w:val=""/>
+      <w:lvlJc w:val="left"/>
+      <w:pPr>
+        <w:ind w:left="4320" w:hanging="360"/>
+      </w:pPr>
+      <w:rPr>
+        <w:rFonts w:ascii="Wingdings" w:hAnsi="Wingdings" w:hint="default"/>
+      </w:rPr>
+    </w:lvl>
+    <w:lvl w:ilvl="6" w:tplc="100C0001" w:tentative="1">
+      <w:start w:val="1"/>
+      <w:numFmt w:val="bullet"/>
+      <w:lvlText w:val=""/>
+      <w:lvlJc w:val="left"/>
+      <w:pPr>
+        <w:ind w:left="5040" w:hanging="360"/>
+      </w:pPr>
+      <w:rPr>
+        <w:rFonts w:ascii="Symbol" w:hAnsi="Symbol" w:hint="default"/>
+      </w:rPr>
+    </w:lvl>
+    <w:lvl w:ilvl="7" w:tplc="100C0003" w:tentative="1">
+      <w:start w:val="1"/>
+      <w:numFmt w:val="bullet"/>
+      <w:lvlText w:val="o"/>
+      <w:lvlJc w:val="left"/>
+      <w:pPr>
+        <w:ind w:left="5760" w:hanging="360"/>
+      </w:pPr>
+      <w:rPr>
+        <w:rFonts w:ascii="Courier New" w:hAnsi="Courier New" w:cs="Courier New" w:hint="default"/>
+      </w:rPr>
+    </w:lvl>
+    <w:lvl w:ilvl="8" w:tplc="100C0005" w:tentative="1">
+      <w:start w:val="1"/>
+      <w:numFmt w:val="bullet"/>
+      <w:lvlText w:val=""/>
+      <w:lvlJc w:val="left"/>
+      <w:pPr>
+        <w:ind w:left="6480" w:hanging="360"/>
+      </w:pPr>
+      <w:rPr>
+        <w:rFonts w:ascii="Wingdings" w:hAnsi="Wingdings" w:hint="default"/>
+      </w:rPr>
+    </w:lvl>
+  </w:abstractNum>
   <w:num w:numId="1">
     <w:abstractNumId w:val="0"/>
   </w:num>
   <w:num w:numId="2">
-    <w:abstractNumId w:val="3"/>
+    <w:abstractNumId w:val="4"/>
   </w:num>
   <w:num w:numId="3">
     <w:abstractNumId w:val="2"/>
   </w:num>
   <w:num w:numId="4">
-    <w:abstractNumId w:val="4"/>
+    <w:abstractNumId w:val="5"/>
   </w:num>
   <w:num w:numId="5">
-    <w:abstractNumId w:val="5"/>
+    <w:abstractNumId w:val="6"/>
   </w:num>
   <w:num w:numId="6">
     <w:abstractNumId w:val="1"/>
+  </w:num>
+  <w:num w:numId="7">
+    <w:abstractNumId w:val="9"/>
+  </w:num>
+  <w:num w:numId="8">
+    <w:abstractNumId w:val="7"/>
+  </w:num>
+  <w:num w:numId="9">
+    <w:abstractNumId w:val="8"/>
+  </w:num>
+  <w:num w:numId="10">
+    <w:abstractNumId w:val="3"/>
   </w:num>
   <w:numIdMacAtCleanup w:val="6"/>
 </w:numbering>
@@ -11404,6 +11710,17 @@
       <w:szCs w:val="24"/>
     </w:rPr>
   </w:style>
+  <w:style w:type="paragraph" w:styleId="Paragraphedeliste">
+    <w:name w:val="List Paragraph"/>
+    <w:basedOn w:val="Normal"/>
+    <w:uiPriority w:val="34"/>
+    <w:qFormat/>
+    <w:rsid w:val="00581578"/>
+    <w:pPr>
+      <w:ind w:left="720"/>
+      <w:contextualSpacing/>
+    </w:pPr>
+  </w:style>
 </w:styles>
 </file>
 
@@ -11694,6 +12011,15 @@
 </file>
 
 <file path=customXml/item1.xml><?xml version="1.0" encoding="utf-8"?>
+<?mso-contentType ?>
+<FormTemplates xmlns="http://schemas.microsoft.com/sharepoint/v3/contenttype/forms">
+  <Display>DocumentLibraryForm</Display>
+  <Edit>DocumentLibraryForm</Edit>
+  <New>DocumentLibraryForm</New>
+</FormTemplates>
+</file>
+
+<file path=customXml/item2.xml><?xml version="1.0" encoding="utf-8"?>
 <ct:contentTypeSchema xmlns:ct="http://schemas.microsoft.com/office/2006/metadata/contentType" xmlns:ma="http://schemas.microsoft.com/office/2006/metadata/properties/metaAttributes" ct:_="" ma:_="" ma:contentTypeName="Document" ma:contentTypeID="0x0101005A5B8F5EAAC22C48A11F5D9A60E6F21D" ma:contentTypeVersion="15" ma:contentTypeDescription="Crée un document." ma:contentTypeScope="" ma:versionID="dfc93c5c9a05f85faaac4198369d3c5b">
   <xsd:schema xmlns:xsd="http://www.w3.org/2001/XMLSchema" xmlns:xs="http://www.w3.org/2001/XMLSchema" xmlns:p="http://schemas.microsoft.com/office/2006/metadata/properties" xmlns:ns2="a1b10758-7132-46a4-a2fe-7a2cf46f51f4" xmlns:ns3="f7d9f5a6-831d-4621-8c77-cbcaf993e406" targetNamespace="http://schemas.microsoft.com/office/2006/metadata/properties" ma:root="true" ma:fieldsID="c3b7a71f184c09f60299ad8668ca7723" ns2:_="" ns3:_="">
     <xsd:import namespace="a1b10758-7132-46a4-a2fe-7a2cf46f51f4"/>
@@ -11930,15 +12256,6 @@
 </ct:contentTypeSchema>
 </file>
 
-<file path=customXml/item2.xml><?xml version="1.0" encoding="utf-8"?>
-<?mso-contentType ?>
-<FormTemplates xmlns="http://schemas.microsoft.com/sharepoint/v3/contenttype/forms">
-  <Display>DocumentLibraryForm</Display>
-  <Edit>DocumentLibraryForm</Edit>
-  <New>DocumentLibraryForm</New>
-</FormTemplates>
-</file>
-
 <file path=customXml/item3.xml><?xml version="1.0" encoding="utf-8"?>
 <p:properties xmlns:p="http://schemas.microsoft.com/office/2006/metadata/properties" xmlns:xsi="http://www.w3.org/2001/XMLSchema-instance" xmlns:pc="http://schemas.microsoft.com/office/infopath/2007/PartnerControls">
   <documentManagement>
@@ -11955,6 +12272,14 @@
 </file>
 
 <file path=customXml/itemProps1.xml><?xml version="1.0" encoding="utf-8"?>
+<ds:datastoreItem xmlns:ds="http://schemas.openxmlformats.org/officeDocument/2006/customXml" ds:itemID="{6C3F7A66-EDE3-46FD-83EB-3C265E5D2669}">
+  <ds:schemaRefs>
+    <ds:schemaRef ds:uri="http://schemas.microsoft.com/sharepoint/v3/contenttype/forms"/>
+  </ds:schemaRefs>
+</ds:datastoreItem>
+</file>
+
+<file path=customXml/itemProps2.xml><?xml version="1.0" encoding="utf-8"?>
 <ds:datastoreItem xmlns:ds="http://schemas.openxmlformats.org/officeDocument/2006/customXml" ds:itemID="{F7F39A3A-0D41-43CF-8132-C53C0C156F8B}">
   <ds:schemaRefs>
     <ds:schemaRef ds:uri="http://schemas.microsoft.com/office/2006/metadata/contentType"/>
@@ -11973,14 +12298,6 @@
 </ds:datastoreItem>
 </file>
 
-<file path=customXml/itemProps2.xml><?xml version="1.0" encoding="utf-8"?>
-<ds:datastoreItem xmlns:ds="http://schemas.openxmlformats.org/officeDocument/2006/customXml" ds:itemID="{6C3F7A66-EDE3-46FD-83EB-3C265E5D2669}">
-  <ds:schemaRefs>
-    <ds:schemaRef ds:uri="http://schemas.microsoft.com/sharepoint/v3/contenttype/forms"/>
-  </ds:schemaRefs>
-</ds:datastoreItem>
-</file>
-
 <file path=customXml/itemProps3.xml><?xml version="1.0" encoding="utf-8"?>
 <ds:datastoreItem xmlns:ds="http://schemas.openxmlformats.org/officeDocument/2006/customXml" ds:itemID="{2319CDB8-A2CD-412D-8359-13E6B4DF1FF4}">
   <ds:schemaRefs>
@@ -11993,7 +12310,7 @@
 </file>
 
 <file path=customXml/itemProps4.xml><?xml version="1.0" encoding="utf-8"?>
-<ds:datastoreItem xmlns:ds="http://schemas.openxmlformats.org/officeDocument/2006/customXml" ds:itemID="{A4E70B8C-8FD9-448D-8244-032679851183}">
+<ds:datastoreItem xmlns:ds="http://schemas.openxmlformats.org/officeDocument/2006/customXml" ds:itemID="{0AD276E1-92DD-473E-BA0B-E3431D84D74E}">
   <ds:schemaRefs>
     <ds:schemaRef ds:uri="http://schemas.openxmlformats.org/officeDocument/2006/bibliography"/>
   </ds:schemaRefs>

</xml_diff>